<commit_message>
modify report and add comment
</commit_message>
<xml_diff>
--- a/Material/Report of RMI Facility.docx
+++ b/Material/Report of RMI Facility.docx
@@ -1759,7 +1759,7 @@
       <w:pPr>
         <w:jc w:val="center"/>
         <w:rPr>
-          <w:rFonts w:ascii="Cambria" w:eastAsia="MS Mincho" w:hAnsi="Cambria" w:hint="eastAsia"/>
+          <w:rFonts w:ascii="Cambria" w:eastAsia="MS Mincho" w:hAnsi="Cambria"/>
           <w:lang w:eastAsia="ja-JP"/>
         </w:rPr>
       </w:pPr>
@@ -2082,7 +2082,7 @@
         </w:numPr>
         <w:ind w:leftChars="0"/>
         <w:rPr>
-          <w:rFonts w:ascii="Cambria" w:hAnsi="Cambria" w:hint="eastAsia"/>
+          <w:rFonts w:ascii="Cambria" w:hAnsi="Cambria"/>
         </w:rPr>
       </w:pPr>
       <w:r>
@@ -2116,7 +2116,7 @@
         </w:numPr>
         <w:ind w:leftChars="0"/>
         <w:rPr>
-          <w:rFonts w:ascii="Cambria" w:hAnsi="Cambria" w:hint="eastAsia"/>
+          <w:rFonts w:ascii="Cambria" w:hAnsi="Cambria"/>
         </w:rPr>
       </w:pPr>
       <w:r>
@@ -2159,7 +2159,7 @@
       <w:pPr>
         <w:pStyle w:val="1"/>
         <w:rPr>
-          <w:rFonts w:ascii="Cambria" w:eastAsia="MS Mincho" w:hAnsi="Cambria" w:hint="eastAsia"/>
+          <w:rFonts w:ascii="Cambria" w:eastAsia="MS Mincho" w:hAnsi="Cambria"/>
           <w:lang w:eastAsia="ja-JP"/>
         </w:rPr>
       </w:pPr>
@@ -2415,7 +2415,7 @@
         </w:numPr>
         <w:ind w:leftChars="0"/>
         <w:rPr>
-          <w:rFonts w:ascii="Cambria" w:eastAsia="MS Mincho" w:hAnsi="Cambria" w:hint="eastAsia"/>
+          <w:rFonts w:ascii="Cambria" w:eastAsia="MS Mincho" w:hAnsi="Cambria"/>
           <w:lang w:eastAsia="ja-JP"/>
         </w:rPr>
       </w:pPr>
@@ -2576,7 +2576,7 @@
         </w:numPr>
         <w:ind w:leftChars="0"/>
         <w:rPr>
-          <w:rFonts w:ascii="Cambria" w:eastAsia="MS Mincho" w:hAnsi="Cambria" w:hint="eastAsia"/>
+          <w:rFonts w:ascii="Cambria" w:eastAsia="MS Mincho" w:hAnsi="Cambria"/>
           <w:lang w:eastAsia="ja-JP"/>
         </w:rPr>
       </w:pPr>
@@ -2674,7 +2674,7 @@
         </w:numPr>
         <w:ind w:leftChars="0"/>
         <w:rPr>
-          <w:rFonts w:ascii="Cambria" w:eastAsia="MS Mincho" w:hAnsi="Cambria" w:hint="eastAsia"/>
+          <w:rFonts w:ascii="Cambria" w:eastAsia="MS Mincho" w:hAnsi="Cambria"/>
           <w:lang w:eastAsia="ja-JP"/>
         </w:rPr>
       </w:pPr>
@@ -2775,7 +2775,7 @@
         </w:numPr>
         <w:ind w:leftChars="0"/>
         <w:rPr>
-          <w:rFonts w:ascii="Cambria" w:eastAsia="MS Mincho" w:hAnsi="Cambria" w:hint="eastAsia"/>
+          <w:rFonts w:ascii="Cambria" w:eastAsia="MS Mincho" w:hAnsi="Cambria"/>
           <w:lang w:eastAsia="ja-JP"/>
         </w:rPr>
       </w:pPr>
@@ -2831,7 +2831,7 @@
         </w:numPr>
         <w:ind w:leftChars="0"/>
         <w:rPr>
-          <w:rFonts w:ascii="Cambria" w:eastAsia="MS Mincho" w:hAnsi="Cambria" w:hint="eastAsia"/>
+          <w:rFonts w:ascii="Cambria" w:eastAsia="MS Mincho" w:hAnsi="Cambria"/>
           <w:lang w:eastAsia="ja-JP"/>
         </w:rPr>
       </w:pPr>
@@ -2866,7 +2866,7 @@
         </w:numPr>
         <w:ind w:leftChars="0"/>
         <w:rPr>
-          <w:rFonts w:ascii="Cambria" w:eastAsia="MS Mincho" w:hAnsi="Cambria"/>
+          <w:rFonts w:ascii="Cambria" w:eastAsia="MS Mincho" w:hAnsi="Cambria" w:hint="eastAsia"/>
           <w:lang w:eastAsia="ja-JP"/>
         </w:rPr>
       </w:pPr>
@@ -2915,30 +2915,138 @@
     </w:p>
     <w:p>
       <w:pPr>
+        <w:pStyle w:val="a5"/>
+        <w:numPr>
+          <w:ilvl w:val="0"/>
+          <w:numId w:val="1"/>
+        </w:numPr>
+        <w:ind w:leftChars="0"/>
+        <w:rPr>
+          <w:rFonts w:ascii="Cambria" w:eastAsia="MS Mincho" w:hAnsi="Cambria" w:hint="eastAsia"/>
+          <w:lang w:eastAsia="ja-JP"/>
+        </w:rPr>
+      </w:pPr>
+      <w:r>
+        <w:rPr>
+          <w:rFonts w:ascii="Cambria" w:eastAsia="MS Mincho" w:hAnsi="Cambria" w:hint="eastAsia"/>
+          <w:lang w:eastAsia="ja-JP"/>
+        </w:rPr>
+        <w:lastRenderedPageBreak/>
+        <w:t xml:space="preserve"> Student/StudentList: concrete service classes defined on Server-side</w:t>
+      </w:r>
+    </w:p>
+    <w:p>
+      <w:pPr>
+        <w:pStyle w:val="a5"/>
+        <w:numPr>
+          <w:ilvl w:val="0"/>
+          <w:numId w:val="1"/>
+        </w:numPr>
+        <w:ind w:leftChars="0"/>
+        <w:rPr>
+          <w:rFonts w:ascii="Cambria" w:eastAsia="MS Mincho" w:hAnsi="Cambria" w:hint="eastAsia"/>
+          <w:lang w:eastAsia="ja-JP"/>
+        </w:rPr>
+      </w:pPr>
+      <w:r>
+        <w:rPr>
+          <w:rFonts w:ascii="Cambria" w:eastAsia="MS Mincho" w:hAnsi="Cambria" w:hint="eastAsia"/>
+          <w:lang w:eastAsia="ja-JP"/>
+        </w:rPr>
+        <w:t xml:space="preserve"> Student_stub/StudentList_stub: stub classes </w:t>
+      </w:r>
+      <w:r>
+        <w:rPr>
+          <w:rFonts w:ascii="Cambria" w:eastAsia="MS Mincho" w:hAnsi="Cambria" w:hint="eastAsia"/>
+          <w:lang w:eastAsia="ja-JP"/>
+        </w:rPr>
+        <w:t>used on Client-side</w:t>
+      </w:r>
+    </w:p>
+    <w:p>
+      <w:pPr>
+        <w:pStyle w:val="a5"/>
+        <w:numPr>
+          <w:ilvl w:val="0"/>
+          <w:numId w:val="1"/>
+        </w:numPr>
+        <w:ind w:leftChars="0"/>
+        <w:rPr>
+          <w:rFonts w:ascii="Cambria" w:eastAsia="MS Mincho" w:hAnsi="Cambria"/>
+          <w:lang w:eastAsia="ja-JP"/>
+        </w:rPr>
+      </w:pPr>
+      <w:r>
+        <w:rPr>
+          <w:rFonts w:ascii="Cambria" w:eastAsia="MS Mincho" w:hAnsi="Cambria" w:hint="eastAsia"/>
+          <w:lang w:eastAsia="ja-JP"/>
+        </w:rPr>
+        <w:t xml:space="preserve"> ServerConst/ClientConst: </w:t>
+      </w:r>
+      <w:r>
+        <w:rPr>
+          <w:rFonts w:ascii="Cambria" w:eastAsia="MS Mincho" w:hAnsi="Cambria" w:hint="eastAsia"/>
+          <w:lang w:eastAsia="ja-JP"/>
+        </w:rPr>
+        <w:t>constant parameters defined</w:t>
+      </w:r>
+    </w:p>
+    <w:p>
+      <w:pPr>
         <w:pStyle w:val="2"/>
-        <w:rPr>
-          <w:rFonts w:ascii="Cambria" w:hAnsi="Cambria"/>
-        </w:rPr>
-      </w:pPr>
-      <w:r>
-        <w:rPr>
-          <w:rFonts w:ascii="Cambria" w:hAnsi="Cambria"/>
-        </w:rPr>
-        <w:lastRenderedPageBreak/>
+        <w:tabs>
+          <w:tab w:val="left" w:pos="5580"/>
+        </w:tabs>
+        <w:rPr>
+          <w:rFonts w:ascii="Cambria" w:eastAsia="MS Mincho" w:hAnsi="Cambria" w:hint="eastAsia"/>
+          <w:lang w:eastAsia="ja-JP"/>
+        </w:rPr>
+      </w:pPr>
+      <w:r>
+        <w:rPr>
+          <w:rFonts w:ascii="Cambria" w:hAnsi="Cambria"/>
+        </w:rPr>
         <w:t>Development environment</w:t>
       </w:r>
-    </w:p>
-    <w:p>
-      <w:pPr>
-        <w:rPr>
-          <w:rFonts w:ascii="Cambria" w:hAnsi="Cambria"/>
-        </w:rPr>
-      </w:pPr>
-      <w:r>
-        <w:rPr>
-          <w:rFonts w:ascii="Cambria" w:hAnsi="Cambria"/>
-        </w:rPr>
-        <w:t>This project is developed with Eclipse IDE for Java Developers, Luna Release (4.4.0), JDK 8u20. If you want to write a test class inheriting MigratableProcess, you should work in the same environment.</w:t>
+      <w:r>
+        <w:rPr>
+          <w:rFonts w:ascii="Cambria" w:eastAsia="MS Mincho" w:hAnsi="Cambria"/>
+          <w:lang w:eastAsia="ja-JP"/>
+        </w:rPr>
+        <w:tab/>
+      </w:r>
+    </w:p>
+    <w:p>
+      <w:pPr>
+        <w:rPr>
+          <w:rFonts w:ascii="Cambria" w:hAnsi="Cambria"/>
+        </w:rPr>
+      </w:pPr>
+      <w:r>
+        <w:rPr>
+          <w:rFonts w:ascii="Cambria" w:hAnsi="Cambria"/>
+        </w:rPr>
+        <w:t xml:space="preserve">This project is developed with Eclipse IDE for Java Developers, Luna Release (4.4.0), JDK 8u20. If you want to write a test class inheriting </w:t>
+      </w:r>
+      <w:r>
+        <w:rPr>
+          <w:rFonts w:ascii="Cambria" w:eastAsia="MS Mincho" w:hAnsi="Cambria" w:hint="eastAsia"/>
+          <w:lang w:eastAsia="ja-JP"/>
+        </w:rPr>
+        <w:t>RMIServi</w:t>
+      </w:r>
+      <w:r>
+        <w:rPr>
+          <w:rFonts w:ascii="Cambria" w:eastAsia="MS Mincho" w:hAnsi="Cambria" w:hint="eastAsia"/>
+          <w:lang w:eastAsia="ja-JP"/>
+        </w:rPr>
+        <w:t>ce</w:t>
+      </w:r>
+      <w:r>
+        <w:rPr>
+          <w:rFonts w:ascii="Cambria" w:hAnsi="Cambria"/>
+        </w:rPr>
+        <w:t>, you should work in the same environment.</w:t>
       </w:r>
     </w:p>
     <w:p>
@@ -2981,19 +3089,44 @@
         </w:rPr>
         <w:t>service</w:t>
       </w:r>
-      <w:bookmarkStart w:id="0" w:name="_GoBack"/>
-      <w:bookmarkEnd w:id="0"/>
-      <w:r>
-        <w:rPr>
-          <w:rFonts w:ascii="Cambria" w:hAnsi="Cambria"/>
-        </w:rPr>
-        <w:t xml:space="preserve"> classes to test the TransactionIO classes and other migration features. They are NonIOProcess</w:t>
-      </w:r>
-      <w:r>
-        <w:rPr>
-          <w:rFonts w:ascii="Cambria" w:hAnsi="Cambria"/>
-        </w:rPr>
-        <w:t xml:space="preserve"> and IOProcess</w:t>
+      <w:r>
+        <w:rPr>
+          <w:rFonts w:ascii="Cambria" w:hAnsi="Cambria"/>
+        </w:rPr>
+        <w:t xml:space="preserve"> classes to test the </w:t>
+      </w:r>
+      <w:r>
+        <w:rPr>
+          <w:rFonts w:ascii="Cambria" w:eastAsia="MS Mincho" w:hAnsi="Cambria" w:hint="eastAsia"/>
+          <w:lang w:eastAsia="ja-JP"/>
+        </w:rPr>
+        <w:t xml:space="preserve">RMI facility </w:t>
+      </w:r>
+      <w:r>
+        <w:rPr>
+          <w:rFonts w:ascii="Cambria" w:hAnsi="Cambria"/>
+        </w:rPr>
+        <w:t xml:space="preserve">and other features. They are </w:t>
+      </w:r>
+      <w:r>
+        <w:rPr>
+          <w:rFonts w:ascii="Cambria" w:eastAsia="MS Mincho" w:hAnsi="Cambria" w:hint="eastAsia"/>
+          <w:lang w:eastAsia="ja-JP"/>
+        </w:rPr>
+        <w:t>Student</w:t>
+      </w:r>
+      <w:r>
+        <w:rPr>
+          <w:rFonts w:ascii="Cambria" w:hAnsi="Cambria"/>
+        </w:rPr>
+        <w:t xml:space="preserve"> and </w:t>
+      </w:r>
+      <w:r>
+        <w:rPr>
+          <w:rFonts w:ascii="Cambria" w:eastAsia="MS Mincho" w:hAnsi="Cambria" w:hint="eastAsia"/>
+          <w:lang w:eastAsia="ja-JP"/>
+        </w:rPr>
+        <w:t>StudentList</w:t>
       </w:r>
       <w:r>
         <w:rPr>
@@ -3018,57 +3151,109 @@
     <w:p>
       <w:pPr>
         <w:rPr>
-          <w:rFonts w:ascii="Cambria" w:hAnsi="Cambria"/>
-        </w:rPr>
-      </w:pPr>
-      <w:r>
-        <w:rPr>
-          <w:rFonts w:ascii="Cambria" w:hAnsi="Cambria"/>
-        </w:rPr>
-        <w:t xml:space="preserve">NonIOProcess is a simple class with only </w:t>
-      </w:r>
-      <w:r>
-        <w:rPr>
-          <w:rFonts w:ascii="Cambria" w:hAnsi="Cambria"/>
-        </w:rPr>
-        <w:t>a counter tick-tocking every 0.1s</w:t>
-      </w:r>
-      <w:r>
-        <w:rPr>
-          <w:rFonts w:ascii="Cambria" w:hAnsi="Cambria"/>
-        </w:rPr>
-        <w:t>. After migration, the counter starts from the stage right before migration.</w:t>
-      </w:r>
-    </w:p>
-    <w:p>
-      <w:pPr>
-        <w:rPr>
-          <w:rFonts w:ascii="Cambria" w:hAnsi="Cambria"/>
-        </w:rPr>
-      </w:pPr>
-    </w:p>
-    <w:p>
-      <w:pPr>
-        <w:rPr>
-          <w:rFonts w:ascii="Cambria" w:hAnsi="Cambria"/>
-        </w:rPr>
-      </w:pPr>
-      <w:r>
-        <w:rPr>
-          <w:rFonts w:ascii="Cambria" w:hAnsi="Cambria"/>
-        </w:rPr>
-        <w:t>IOProcess mainly test the TransactionIO classes, TransactionalFileInputStream and TransactionalFileOutputStream.</w:t>
-      </w:r>
-      <w:r>
-        <w:rPr>
-          <w:rFonts w:ascii="Cambria" w:hAnsi="Cambria"/>
-        </w:rPr>
-        <w:t xml:space="preserve"> This class keeps reading in a series of shuffled characters from a file, sorting them and writing them out to a file.</w:t>
+          <w:rFonts w:ascii="Cambria" w:eastAsia="MS Mincho" w:hAnsi="Cambria" w:hint="eastAsia"/>
+          <w:lang w:eastAsia="ja-JP"/>
+        </w:rPr>
+      </w:pPr>
+      <w:r>
+        <w:rPr>
+          <w:rFonts w:ascii="Cambria" w:eastAsia="MS Mincho" w:hAnsi="Cambria" w:hint="eastAsia"/>
+          <w:lang w:eastAsia="ja-JP"/>
+        </w:rPr>
+        <w:t>Student</w:t>
+      </w:r>
+      <w:r>
+        <w:rPr>
+          <w:rFonts w:ascii="Cambria" w:hAnsi="Cambria"/>
+        </w:rPr>
+        <w:t xml:space="preserve"> </w:t>
+      </w:r>
+      <w:r>
+        <w:rPr>
+          <w:rFonts w:ascii="Cambria" w:hAnsi="Cambria"/>
+        </w:rPr>
+        <w:t xml:space="preserve">is a simple </w:t>
+      </w:r>
+      <w:r>
+        <w:rPr>
+          <w:rFonts w:ascii="Cambria" w:eastAsia="MS Mincho" w:hAnsi="Cambria" w:hint="eastAsia"/>
+          <w:lang w:eastAsia="ja-JP"/>
+        </w:rPr>
+        <w:t xml:space="preserve">service </w:t>
+      </w:r>
+      <w:r>
+        <w:rPr>
+          <w:rFonts w:ascii="Cambria" w:hAnsi="Cambria"/>
+        </w:rPr>
+        <w:t xml:space="preserve">class with </w:t>
+      </w:r>
+      <w:r>
+        <w:rPr>
+          <w:rFonts w:ascii="Cambria" w:eastAsia="MS Mincho" w:hAnsi="Cambria" w:hint="eastAsia"/>
+          <w:lang w:eastAsia="ja-JP"/>
+        </w:rPr>
+        <w:t xml:space="preserve">name and score </w:t>
+      </w:r>
+      <w:r>
+        <w:rPr>
+          <w:rFonts w:ascii="Cambria" w:eastAsia="MS Mincho" w:hAnsi="Cambria" w:hint="eastAsia"/>
+          <w:lang w:eastAsia="ja-JP"/>
+        </w:rPr>
+        <w:t>set/get</w:t>
+      </w:r>
+      <w:r>
+        <w:rPr>
+          <w:rFonts w:ascii="Cambria" w:eastAsia="MS Mincho" w:hAnsi="Cambria" w:hint="eastAsia"/>
+          <w:lang w:eastAsia="ja-JP"/>
+        </w:rPr>
+        <w:t xml:space="preserve"> </w:t>
+      </w:r>
+      <w:r>
+        <w:rPr>
+          <w:rFonts w:ascii="Cambria" w:eastAsia="MS Mincho" w:hAnsi="Cambria" w:hint="eastAsia"/>
+          <w:lang w:eastAsia="ja-JP"/>
+        </w:rPr>
+        <w:t>functions</w:t>
+      </w:r>
+      <w:r>
+        <w:rPr>
+          <w:rFonts w:ascii="Cambria" w:hAnsi="Cambria"/>
+        </w:rPr>
+        <w:t>.</w:t>
+      </w:r>
+    </w:p>
+    <w:p>
+      <w:pPr>
+        <w:rPr>
+          <w:rFonts w:ascii="Cambria" w:hAnsi="Cambria" w:hint="eastAsia"/>
+        </w:rPr>
+      </w:pPr>
+      <w:r>
+        <w:rPr>
+          <w:rFonts w:ascii="Cambria" w:eastAsia="MS Mincho" w:hAnsi="Cambria" w:hint="eastAsia"/>
+          <w:lang w:eastAsia="ja-JP"/>
+        </w:rPr>
+        <w:t xml:space="preserve">StudentList is another service class with </w:t>
+      </w:r>
+      <w:r>
+        <w:rPr>
+          <w:rFonts w:ascii="Cambria" w:eastAsia="MS Mincho" w:hAnsi="Cambria" w:hint="eastAsia"/>
+          <w:lang w:eastAsia="ja-JP"/>
+        </w:rPr>
+        <w:t xml:space="preserve">student register and first student display functions. The purpose is </w:t>
+      </w:r>
+      <w:r>
+        <w:rPr>
+          <w:rFonts w:ascii="Cambria" w:eastAsia="MS Mincho" w:hAnsi="Cambria" w:hint="eastAsia"/>
+          <w:lang w:eastAsia="ja-JP"/>
+        </w:rPr>
+        <w:t>to test the case when another service instance is used as return value.</w:t>
       </w:r>
     </w:p>
     <w:p>
       <w:pPr>
         <w:pStyle w:val="2"/>
+        <w:ind w:firstLine="1"/>
         <w:rPr>
           <w:rFonts w:ascii="Cambria" w:hAnsi="Cambria"/>
         </w:rPr>
@@ -3123,19 +3308,33 @@
         <w:rPr>
           <w:rFonts w:ascii="Cambria" w:hAnsi="Cambria"/>
         </w:rPr>
-        <w:t>Open three Terminals and connect them to a server connected to AFS</w:t>
-      </w:r>
-      <w:r>
-        <w:rPr>
-          <w:rFonts w:ascii="Cambria" w:hAnsi="Cambria"/>
-        </w:rPr>
-        <w:t xml:space="preserve"> using ssh. </w:t>
-      </w:r>
-      <w:r>
-        <w:rPr>
-          <w:rFonts w:ascii="Cambria" w:hAnsi="Cambria"/>
-        </w:rPr>
-        <w:t xml:space="preserve">Make sure they have the same login user (saving the troubles brought by file permission). </w:t>
+        <w:t>Open t</w:t>
+      </w:r>
+      <w:r>
+        <w:rPr>
+          <w:rFonts w:ascii="Cambria" w:eastAsia="MS Mincho" w:hAnsi="Cambria" w:hint="eastAsia"/>
+          <w:lang w:eastAsia="ja-JP"/>
+        </w:rPr>
+        <w:t>wo</w:t>
+      </w:r>
+      <w:r>
+        <w:rPr>
+          <w:rFonts w:ascii="Cambria" w:hAnsi="Cambria"/>
+        </w:rPr>
+        <w:t xml:space="preserve"> Terminals and </w:t>
+      </w:r>
+      <w:r>
+        <w:rPr>
+          <w:rFonts w:ascii="Cambria" w:eastAsia="MS Mincho" w:hAnsi="Cambria" w:hint="eastAsia"/>
+          <w:lang w:eastAsia="ja-JP"/>
+        </w:rPr>
+        <w:t>use one as Server, the other as Client</w:t>
+      </w:r>
+      <w:r>
+        <w:rPr>
+          <w:rFonts w:ascii="Cambria" w:hAnsi="Cambria"/>
+        </w:rPr>
+        <w:t xml:space="preserve">. </w:t>
       </w:r>
     </w:p>
     <w:p>
@@ -3170,21 +3369,86 @@
       </w:r>
       <w:r>
         <w:rPr>
-          <w:rFonts w:ascii="Cambria" w:hAnsi="Cambria"/>
-        </w:rPr>
-        <w:t>. (</w:t>
-      </w:r>
-      <w:r>
-        <w:rPr>
-          <w:rFonts w:ascii="Cambria" w:hAnsi="Cambria"/>
-        </w:rPr>
-        <w:t>for convenience, we denote ProcessMigration/ as ./)</w:t>
-      </w:r>
-      <w:r>
-        <w:rPr>
-          <w:rFonts w:ascii="Cambria" w:hAnsi="Cambria"/>
-        </w:rPr>
-        <w:t xml:space="preserve"> in three Terminals.</w:t>
+          <w:rFonts w:ascii="Cambria" w:eastAsia="MS Mincho" w:hAnsi="Cambria" w:hint="eastAsia"/>
+          <w:lang w:eastAsia="ja-JP"/>
+        </w:rPr>
+        <w:t>server on one Terminal and the other to ./src/client</w:t>
+      </w:r>
+      <w:r>
+        <w:rPr>
+          <w:rFonts w:ascii="Cambria" w:hAnsi="Cambria"/>
+        </w:rPr>
+        <w:t xml:space="preserve">. </w:t>
+      </w:r>
+      <w:r>
+        <w:rPr>
+          <w:rFonts w:ascii="Cambria" w:eastAsia="MS Mincho" w:hAnsi="Cambria" w:hint="eastAsia"/>
+          <w:lang w:eastAsia="ja-JP"/>
+        </w:rPr>
+        <w:t xml:space="preserve">(For convenience, we name the first one as </w:t>
+      </w:r>
+      <w:r>
+        <w:rPr>
+          <w:rFonts w:ascii="Cambria" w:eastAsia="MS Mincho" w:hAnsi="Cambria"/>
+          <w:lang w:eastAsia="ja-JP"/>
+        </w:rPr>
+        <w:t>“</w:t>
+      </w:r>
+      <w:r>
+        <w:rPr>
+          <w:rFonts w:ascii="Cambria" w:eastAsia="MS Mincho" w:hAnsi="Cambria" w:hint="eastAsia"/>
+          <w:lang w:eastAsia="ja-JP"/>
+        </w:rPr>
+        <w:t>Server Terminal</w:t>
+      </w:r>
+      <w:r>
+        <w:rPr>
+          <w:rFonts w:ascii="Cambria" w:eastAsia="MS Mincho" w:hAnsi="Cambria"/>
+          <w:lang w:eastAsia="ja-JP"/>
+        </w:rPr>
+        <w:t>”</w:t>
+      </w:r>
+      <w:r>
+        <w:rPr>
+          <w:rFonts w:ascii="Cambria" w:eastAsia="MS Mincho" w:hAnsi="Cambria" w:hint="eastAsia"/>
+          <w:lang w:eastAsia="ja-JP"/>
+        </w:rPr>
+        <w:t xml:space="preserve">, the second one as </w:t>
+      </w:r>
+      <w:r>
+        <w:rPr>
+          <w:rFonts w:ascii="Cambria" w:eastAsia="MS Mincho" w:hAnsi="Cambria"/>
+          <w:lang w:eastAsia="ja-JP"/>
+        </w:rPr>
+        <w:t>“</w:t>
+      </w:r>
+      <w:r>
+        <w:rPr>
+          <w:rFonts w:ascii="Cambria" w:eastAsia="MS Mincho" w:hAnsi="Cambria" w:hint="eastAsia"/>
+          <w:lang w:eastAsia="ja-JP"/>
+        </w:rPr>
+        <w:t>Client Terminal</w:t>
+      </w:r>
+      <w:r>
+        <w:rPr>
+          <w:rFonts w:ascii="Cambria" w:eastAsia="MS Mincho" w:hAnsi="Cambria"/>
+          <w:lang w:eastAsia="ja-JP"/>
+        </w:rPr>
+        <w:t>”</w:t>
+      </w:r>
+      <w:r>
+        <w:rPr>
+          <w:rFonts w:ascii="Cambria" w:eastAsia="MS Mincho" w:hAnsi="Cambria" w:hint="eastAsia"/>
+          <w:lang w:eastAsia="ja-JP"/>
+        </w:rPr>
+        <w:t>)</w:t>
+      </w:r>
+      <w:r>
+        <w:rPr>
+          <w:rFonts w:ascii="Cambria" w:eastAsia="MS Mincho" w:hAnsi="Cambria" w:hint="eastAsia"/>
+          <w:lang w:eastAsia="ja-JP"/>
+        </w:rPr>
+        <w:t>.</w:t>
       </w:r>
     </w:p>
     <w:p>
@@ -3209,13 +3473,46 @@
         <w:rPr>
           <w:rFonts w:ascii="Cambria" w:hAnsi="Cambria"/>
         </w:rPr>
-        <w:t xml:space="preserve">ype “make” and then “make run” in </w:t>
-      </w:r>
-      <w:r>
-        <w:rPr>
-          <w:rFonts w:ascii="Cambria" w:hAnsi="Cambria"/>
-        </w:rPr>
-        <w:t>the three Terminals.</w:t>
+        <w:t xml:space="preserve">ype “make” </w:t>
+      </w:r>
+      <w:r>
+        <w:rPr>
+          <w:rFonts w:ascii="Cambria" w:eastAsia="MS Mincho" w:hAnsi="Cambria" w:hint="eastAsia"/>
+          <w:lang w:eastAsia="ja-JP"/>
+        </w:rPr>
+        <w:t>on</w:t>
+      </w:r>
+      <w:r>
+        <w:rPr>
+          <w:rFonts w:ascii="Cambria" w:hAnsi="Cambria"/>
+        </w:rPr>
+        <w:t xml:space="preserve"> </w:t>
+      </w:r>
+      <w:r>
+        <w:rPr>
+          <w:rFonts w:ascii="Cambria" w:eastAsia="MS Mincho" w:hAnsi="Cambria" w:hint="eastAsia"/>
+          <w:lang w:eastAsia="ja-JP"/>
+        </w:rPr>
+        <w:t>Server</w:t>
+      </w:r>
+      <w:r>
+        <w:rPr>
+          <w:rFonts w:ascii="Cambria" w:hAnsi="Cambria"/>
+        </w:rPr>
+        <w:t xml:space="preserve"> Terminal</w:t>
+      </w:r>
+      <w:r>
+        <w:rPr>
+          <w:rFonts w:ascii="Cambria" w:eastAsia="MS Mincho" w:hAnsi="Cambria" w:hint="eastAsia"/>
+          <w:lang w:eastAsia="ja-JP"/>
+        </w:rPr>
+        <w:t xml:space="preserve"> and Client Terminal</w:t>
+      </w:r>
+      <w:r>
+        <w:rPr>
+          <w:rFonts w:ascii="Cambria" w:hAnsi="Cambria"/>
+        </w:rPr>
+        <w:t>.</w:t>
       </w:r>
     </w:p>
     <w:p>
@@ -3232,21 +3529,52 @@
       </w:pPr>
       <w:r>
         <w:rPr>
-          <w:rFonts w:ascii="Cambria" w:hAnsi="Cambria"/>
-        </w:rPr>
-        <w:t>In one Terminal, type “server” to become a server. And you will get an echo showing the IP and port (say, 192.168.0.1:6777). In</w:t>
-      </w:r>
-      <w:r>
-        <w:rPr>
-          <w:rFonts w:ascii="Cambria" w:hAnsi="Cambria"/>
-        </w:rPr>
-        <w:t xml:space="preserve"> the</w:t>
-      </w:r>
-      <w:r>
-        <w:rPr>
-          <w:rFonts w:ascii="Cambria" w:hAnsi="Cambria"/>
-        </w:rPr>
-        <w:t xml:space="preserve"> other two, type “client 192.168.0.1 6777) and they will connect to that server.</w:t>
+          <w:rFonts w:ascii="Cambria" w:eastAsia="MS Mincho" w:hAnsi="Cambria" w:hint="eastAsia"/>
+          <w:lang w:eastAsia="ja-JP"/>
+        </w:rPr>
+        <w:t xml:space="preserve">On the Server Terminal, </w:t>
+      </w:r>
+      <w:r>
+        <w:rPr>
+          <w:rFonts w:ascii="Cambria" w:eastAsia="MS Mincho" w:hAnsi="Cambria" w:hint="eastAsia"/>
+          <w:lang w:eastAsia="ja-JP"/>
+        </w:rPr>
+        <w:t>type</w:t>
+      </w:r>
+      <w:r>
+        <w:rPr>
+          <w:rFonts w:ascii="Cambria" w:eastAsia="MS Mincho" w:hAnsi="Cambria" w:hint="eastAsia"/>
+          <w:lang w:eastAsia="ja-JP"/>
+        </w:rPr>
+        <w:t xml:space="preserve"> </w:t>
+      </w:r>
+      <w:r>
+        <w:rPr>
+          <w:rFonts w:ascii="Cambria" w:eastAsia="MS Mincho" w:hAnsi="Cambria"/>
+          <w:lang w:eastAsia="ja-JP"/>
+        </w:rPr>
+        <w:t>“</w:t>
+      </w:r>
+      <w:r>
+        <w:rPr>
+          <w:rFonts w:ascii="Cambria" w:eastAsia="MS Mincho" w:hAnsi="Cambria" w:hint="eastAsia"/>
+          <w:lang w:eastAsia="ja-JP"/>
+        </w:rPr>
+        <w:t>make run</w:t>
+      </w:r>
+      <w:r>
+        <w:rPr>
+          <w:rFonts w:ascii="Cambria" w:eastAsia="MS Mincho" w:hAnsi="Cambria"/>
+          <w:lang w:eastAsia="ja-JP"/>
+        </w:rPr>
+        <w:t>”</w:t>
+      </w:r>
+      <w:r>
+        <w:rPr>
+          <w:rFonts w:ascii="Cambria" w:eastAsia="MS Mincho" w:hAnsi="Cambria" w:hint="eastAsia"/>
+          <w:lang w:eastAsia="ja-JP"/>
+        </w:rPr>
+        <w:t xml:space="preserve"> to launch RMIServer</w:t>
       </w:r>
     </w:p>
     <w:p>
@@ -3258,14 +3586,56 @@
         </w:numPr>
         <w:ind w:leftChars="0"/>
         <w:rPr>
-          <w:rFonts w:ascii="Cambria" w:hAnsi="Cambria"/>
-        </w:rPr>
-      </w:pPr>
-      <w:r>
-        <w:rPr>
-          <w:rFonts w:ascii="Cambria" w:hAnsi="Cambria"/>
-        </w:rPr>
-        <w:t>In Client A, type “create NonIOProcess” to create a migratable process without IO operations.</w:t>
+          <w:rFonts w:ascii="Cambria" w:hAnsi="Cambria" w:hint="eastAsia"/>
+        </w:rPr>
+      </w:pPr>
+      <w:r>
+        <w:rPr>
+          <w:rFonts w:ascii="Cambria" w:eastAsia="MS Mincho" w:hAnsi="Cambria" w:hint="eastAsia"/>
+          <w:lang w:eastAsia="ja-JP"/>
+        </w:rPr>
+        <w:t xml:space="preserve">On the Client Terminal, type </w:t>
+      </w:r>
+      <w:r>
+        <w:rPr>
+          <w:rFonts w:ascii="Cambria" w:eastAsia="MS Mincho" w:hAnsi="Cambria"/>
+          <w:lang w:eastAsia="ja-JP"/>
+        </w:rPr>
+        <w:t>“</w:t>
+      </w:r>
+      <w:r>
+        <w:rPr>
+          <w:rFonts w:ascii="Cambria" w:eastAsia="MS Mincho" w:hAnsi="Cambria" w:hint="eastAsia"/>
+          <w:lang w:eastAsia="ja-JP"/>
+        </w:rPr>
+        <w:t>make run</w:t>
+      </w:r>
+      <w:r>
+        <w:rPr>
+          <w:rFonts w:ascii="Cambria" w:eastAsia="MS Mincho" w:hAnsi="Cambria"/>
+          <w:lang w:eastAsia="ja-JP"/>
+        </w:rPr>
+        <w:t>”</w:t>
+      </w:r>
+      <w:r>
+        <w:rPr>
+          <w:rFonts w:ascii="Cambria" w:eastAsia="MS Mincho" w:hAnsi="Cambria" w:hint="eastAsia"/>
+          <w:lang w:eastAsia="ja-JP"/>
+        </w:rPr>
+        <w:t xml:space="preserve"> to launch </w:t>
+      </w:r>
+      <w:r>
+        <w:rPr>
+          <w:rFonts w:ascii="Cambria" w:eastAsia="MS Mincho" w:hAnsi="Cambria" w:hint="eastAsia"/>
+          <w:lang w:eastAsia="ja-JP"/>
+        </w:rPr>
+        <w:t>RMIClient</w:t>
+      </w:r>
+      <w:r>
+        <w:rPr>
+          <w:rFonts w:ascii="Cambria" w:hAnsi="Cambria"/>
+        </w:rPr>
+        <w:t>.</w:t>
       </w:r>
     </w:p>
     <w:p>
@@ -3282,221 +3652,24 @@
       </w:pPr>
       <w:r>
         <w:rPr>
-          <w:rFonts w:ascii="Cambria" w:hAnsi="Cambria"/>
-        </w:rPr>
-        <w:t xml:space="preserve">In </w:t>
-      </w:r>
-      <w:r>
-        <w:rPr>
-          <w:rFonts w:ascii="Cambria" w:hAnsi="Cambria"/>
-        </w:rPr>
-        <w:t>Client B, type “create IOProcess</w:t>
-      </w:r>
-      <w:r>
-        <w:rPr>
-          <w:rFonts w:ascii="Cambria" w:hAnsi="Cambria"/>
-        </w:rPr>
-        <w:t xml:space="preserve"> input.txt output.txt</w:t>
-      </w:r>
-      <w:r>
-        <w:rPr>
-          <w:rFonts w:ascii="Cambria" w:hAnsi="Cambria"/>
-        </w:rPr>
-        <w:t xml:space="preserve">” to create a migratable </w:t>
-      </w:r>
+          <w:rFonts w:ascii="Cambria" w:eastAsia="MS Mincho" w:hAnsi="Cambria" w:hint="eastAsia"/>
+          <w:lang w:eastAsia="ja-JP"/>
+        </w:rPr>
+        <w:t>The result will display on the Client-Side.</w:t>
+      </w:r>
+    </w:p>
+    <w:p>
+      <w:pPr>
+        <w:pStyle w:val="2"/>
+        <w:rPr>
+          <w:rFonts w:ascii="Cambria" w:hAnsi="Cambria"/>
+        </w:rPr>
+      </w:pPr>
       <w:r>
         <w:rPr>
           <w:rFonts w:ascii="Cambria" w:hAnsi="Cambria"/>
         </w:rPr>
         <w:lastRenderedPageBreak/>
-        <w:t>process with IO operations.</w:t>
-      </w:r>
-      <w:r>
-        <w:rPr>
-          <w:rFonts w:ascii="Cambria" w:hAnsi="Cambria"/>
-        </w:rPr>
-        <w:t xml:space="preserve"> Note: input.txt and output.txt should have absolute path</w:t>
-      </w:r>
-      <w:r>
-        <w:rPr>
-          <w:rFonts w:ascii="Cambria" w:hAnsi="Cambria"/>
-        </w:rPr>
-        <w:t>.</w:t>
-      </w:r>
-    </w:p>
-    <w:p>
-      <w:pPr>
-        <w:pStyle w:val="a5"/>
-        <w:numPr>
-          <w:ilvl w:val="0"/>
-          <w:numId w:val="4"/>
-        </w:numPr>
-        <w:ind w:leftChars="0"/>
-        <w:rPr>
-          <w:rFonts w:ascii="Cambria" w:hAnsi="Cambria"/>
-        </w:rPr>
-      </w:pPr>
-      <w:r>
-        <w:rPr>
-          <w:rFonts w:ascii="Cambria" w:hAnsi="Cambria"/>
-        </w:rPr>
-        <w:t>In</w:t>
-      </w:r>
-      <w:r>
-        <w:rPr>
-          <w:rFonts w:ascii="Cambria" w:hAnsi="Cambria"/>
-        </w:rPr>
-        <w:t xml:space="preserve"> server</w:t>
-      </w:r>
-      <w:r>
-        <w:rPr>
-          <w:rFonts w:ascii="Cambria" w:hAnsi="Cambria"/>
-        </w:rPr>
-        <w:t>, type “ps” to show all the running processes on all clients.</w:t>
-      </w:r>
-      <w:r>
-        <w:rPr>
-          <w:rFonts w:ascii="Cambria" w:hAnsi="Cambria"/>
-        </w:rPr>
-        <w:t xml:space="preserve"> In the two clients, type “ps” to show all the local running processes.</w:t>
-      </w:r>
-    </w:p>
-    <w:p>
-      <w:pPr>
-        <w:pStyle w:val="a5"/>
-        <w:numPr>
-          <w:ilvl w:val="0"/>
-          <w:numId w:val="4"/>
-        </w:numPr>
-        <w:ind w:leftChars="0"/>
-        <w:rPr>
-          <w:rFonts w:ascii="Cambria" w:hAnsi="Cambria"/>
-        </w:rPr>
-      </w:pPr>
-      <w:r>
-        <w:rPr>
-          <w:rFonts w:ascii="Cambria" w:hAnsi="Cambria"/>
-        </w:rPr>
-        <w:t xml:space="preserve">In server, type “migrate </w:t>
-      </w:r>
-      <w:r>
-        <w:rPr>
-          <w:rFonts w:ascii="Cambria" w:hAnsi="Cambria"/>
-        </w:rPr>
-        <w:t>1 0 0” to migrate the</w:t>
-      </w:r>
-      <w:r>
-        <w:rPr>
-          <w:rFonts w:ascii="Cambria" w:hAnsi="Cambria"/>
-        </w:rPr>
-        <w:t xml:space="preserve"> IO</w:t>
-      </w:r>
-      <w:r>
-        <w:rPr>
-          <w:rFonts w:ascii="Cambria" w:hAnsi="Cambria"/>
-        </w:rPr>
-        <w:t xml:space="preserve"> process on Client B (cid 1) to Client A (cid 0).</w:t>
-      </w:r>
-    </w:p>
-    <w:p>
-      <w:pPr>
-        <w:pStyle w:val="a5"/>
-        <w:numPr>
-          <w:ilvl w:val="0"/>
-          <w:numId w:val="4"/>
-        </w:numPr>
-        <w:ind w:leftChars="0"/>
-        <w:rPr>
-          <w:rFonts w:ascii="Cambria" w:hAnsi="Cambria"/>
-        </w:rPr>
-      </w:pPr>
-      <w:r>
-        <w:rPr>
-          <w:rFonts w:ascii="Cambria" w:hAnsi="Cambria"/>
-        </w:rPr>
-        <w:t>In server, type “migrate 0 0 1” to migrate the non-IO process on Client A to Client B.</w:t>
-      </w:r>
-    </w:p>
-    <w:p>
-      <w:pPr>
-        <w:pStyle w:val="a5"/>
-        <w:numPr>
-          <w:ilvl w:val="0"/>
-          <w:numId w:val="4"/>
-        </w:numPr>
-        <w:ind w:leftChars="0"/>
-        <w:rPr>
-          <w:rFonts w:ascii="Cambria" w:hAnsi="Cambria"/>
-        </w:rPr>
-      </w:pPr>
-      <w:r>
-        <w:rPr>
-          <w:rFonts w:ascii="Cambria" w:hAnsi="Cambria"/>
-        </w:rPr>
-        <w:t>In server, type “ps” to show all the running process on all clients after migration.</w:t>
-      </w:r>
-      <w:r>
-        <w:rPr>
-          <w:rFonts w:ascii="Cambria" w:hAnsi="Cambria"/>
-        </w:rPr>
-        <w:t xml:space="preserve"> </w:t>
-      </w:r>
-      <w:r>
-        <w:rPr>
-          <w:rFonts w:ascii="Cambria" w:hAnsi="Cambria"/>
-        </w:rPr>
-        <w:t>In the two clients, type “ps” to show all the local running processes.</w:t>
-      </w:r>
-    </w:p>
-    <w:p>
-      <w:pPr>
-        <w:pStyle w:val="a5"/>
-        <w:numPr>
-          <w:ilvl w:val="0"/>
-          <w:numId w:val="4"/>
-        </w:numPr>
-        <w:ind w:leftChars="0"/>
-        <w:rPr>
-          <w:rFonts w:ascii="Cambria" w:hAnsi="Cambria"/>
-        </w:rPr>
-      </w:pPr>
-      <w:r>
-        <w:rPr>
-          <w:rFonts w:ascii="Cambria" w:hAnsi="Cambria"/>
-        </w:rPr>
-        <w:t xml:space="preserve">Wait for IOProcess to finish on Client A. When it shows “JOB COMPLETED”, the IOProcess finishes all the IO operations. </w:t>
-      </w:r>
-    </w:p>
-    <w:p>
-      <w:pPr>
-        <w:pStyle w:val="a5"/>
-        <w:numPr>
-          <w:ilvl w:val="0"/>
-          <w:numId w:val="4"/>
-        </w:numPr>
-        <w:ind w:leftChars="0"/>
-        <w:rPr>
-          <w:rFonts w:ascii="Cambria" w:hAnsi="Cambria"/>
-        </w:rPr>
-      </w:pPr>
-      <w:r>
-        <w:rPr>
-          <w:rFonts w:ascii="Cambria" w:hAnsi="Cambria"/>
-        </w:rPr>
-        <w:t>In server, type “exit” to exit server. All other clients connected to this server will exit automatically.</w:t>
-      </w:r>
-    </w:p>
-    <w:p>
-      <w:pPr>
-        <w:pStyle w:val="2"/>
-        <w:rPr>
-          <w:rFonts w:ascii="Cambria" w:hAnsi="Cambria"/>
-        </w:rPr>
-      </w:pPr>
-      <w:r>
-        <w:rPr>
-          <w:rFonts w:ascii="Cambria" w:hAnsi="Cambria"/>
-        </w:rPr>
         <w:t xml:space="preserve">Understand the </w:t>
       </w:r>
       <w:r>
@@ -3516,19 +3689,7 @@
         <w:rPr>
           <w:rFonts w:ascii="Cambria" w:hAnsi="Cambria"/>
         </w:rPr>
-        <w:t xml:space="preserve">The result consist of </w:t>
-      </w:r>
-      <w:r>
-        <w:rPr>
-          <w:rFonts w:ascii="Cambria" w:hAnsi="Cambria"/>
-        </w:rPr>
-        <w:t>three</w:t>
-      </w:r>
-      <w:r>
-        <w:rPr>
-          <w:rFonts w:ascii="Cambria" w:hAnsi="Cambria"/>
-        </w:rPr>
-        <w:t xml:space="preserve"> parts: </w:t>
+        <w:t xml:space="preserve">The result consist of: </w:t>
       </w:r>
     </w:p>
     <w:p>
@@ -3545,21 +3706,57 @@
       </w:pPr>
       <w:r>
         <w:rPr>
-          <w:rFonts w:ascii="Cambria" w:hAnsi="Cambria"/>
-        </w:rPr>
-        <w:t>Migration status</w:t>
-      </w:r>
-      <w:r>
-        <w:rPr>
-          <w:rFonts w:ascii="Cambria" w:hAnsi="Cambria"/>
-        </w:rPr>
-        <w:t xml:space="preserve">: </w:t>
-      </w:r>
-      <w:r>
-        <w:rPr>
-          <w:rFonts w:ascii="Cambria" w:hAnsi="Cambria"/>
-        </w:rPr>
-        <w:t>In step 7, you can see the NonIOProcess running on Client A and IOProcess on Client B. In step 10, you can see NonIOProcess running on Client B and IOProcess on Client A. This means that the two processes have been migrated to each other client.</w:t>
+          <w:rFonts w:ascii="Cambria" w:eastAsia="MS Mincho" w:hAnsi="Cambria" w:hint="eastAsia"/>
+          <w:lang w:eastAsia="ja-JP"/>
+        </w:rPr>
+        <w:t>Server side</w:t>
+      </w:r>
+      <w:r>
+        <w:rPr>
+          <w:rFonts w:ascii="Cambria" w:hAnsi="Cambria"/>
+        </w:rPr>
+        <w:t>:</w:t>
+      </w:r>
+      <w:r>
+        <w:rPr>
+          <w:rFonts w:ascii="Cambria" w:eastAsia="MS Mincho" w:hAnsi="Cambria" w:hint="eastAsia"/>
+          <w:lang w:eastAsia="ja-JP"/>
+        </w:rPr>
+        <w:t xml:space="preserve"> In step 4, </w:t>
+      </w:r>
+      <w:r>
+        <w:rPr>
+          <w:rFonts w:ascii="Cambria" w:eastAsia="MS Mincho" w:hAnsi="Cambria" w:hint="eastAsia"/>
+          <w:lang w:eastAsia="ja-JP"/>
+        </w:rPr>
+        <w:t>Server</w:t>
+      </w:r>
+      <w:r>
+        <w:rPr>
+          <w:rFonts w:ascii="Cambria" w:eastAsia="MS Mincho" w:hAnsi="Cambria" w:hint="eastAsia"/>
+          <w:lang w:eastAsia="ja-JP"/>
+        </w:rPr>
+        <w:t xml:space="preserve"> bind a StudentList service to register students</w:t>
+      </w:r>
+      <w:r>
+        <w:rPr>
+          <w:rFonts w:ascii="Cambria" w:eastAsia="MS Mincho" w:hAnsi="Cambria"/>
+          <w:lang w:eastAsia="ja-JP"/>
+        </w:rPr>
+        <w:t>’</w:t>
+      </w:r>
+      <w:r>
+        <w:rPr>
+          <w:rFonts w:ascii="Cambria" w:eastAsia="MS Mincho" w:hAnsi="Cambria" w:hint="eastAsia"/>
+          <w:lang w:eastAsia="ja-JP"/>
+        </w:rPr>
+        <w:t xml:space="preserve"> name and score</w:t>
+      </w:r>
+      <w:r>
+        <w:rPr>
+          <w:rFonts w:ascii="Cambria" w:hAnsi="Cambria"/>
+        </w:rPr>
+        <w:t>.</w:t>
       </w:r>
     </w:p>
     <w:p>
@@ -3576,9 +3773,16 @@
       </w:pPr>
       <w:r>
         <w:rPr>
-          <w:rFonts w:ascii="Cambria" w:hAnsi="Cambria"/>
-        </w:rPr>
-        <w:t>Process status</w:t>
+          <w:rFonts w:ascii="Cambria" w:eastAsia="MS Mincho" w:hAnsi="Cambria" w:hint="eastAsia"/>
+          <w:lang w:eastAsia="ja-JP"/>
+        </w:rPr>
+        <w:t>Client</w:t>
+      </w:r>
+      <w:r>
+        <w:rPr>
+          <w:rFonts w:ascii="Cambria" w:hAnsi="Cambria"/>
+        </w:rPr>
+        <w:t xml:space="preserve"> status</w:t>
       </w:r>
       <w:r>
         <w:rPr>
@@ -3590,99 +3794,72 @@
         <w:rPr>
           <w:rFonts w:ascii="Cambria" w:hAnsi="Cambria"/>
         </w:rPr>
-        <w:t xml:space="preserve">In step 9, </w:t>
-      </w:r>
-      <w:r>
-        <w:rPr>
-          <w:rFonts w:ascii="Cambria" w:hAnsi="Cambria"/>
-        </w:rPr>
-        <w:t xml:space="preserve">we can see an echo from NonIOProcess </w:t>
-      </w:r>
-      <w:r>
-        <w:rPr>
-          <w:rFonts w:ascii="Cambria" w:hAnsi="Cambria"/>
-        </w:rPr>
-        <w:t>saying its counter, like “NonIOProcess : suspend(), cnt = xxx” on Client A. After migration, we</w:t>
-      </w:r>
-      <w:r>
-        <w:rPr>
-          <w:rFonts w:ascii="Cambria" w:hAnsi="Cambria"/>
-        </w:rPr>
-        <w:t xml:space="preserve"> can see an echo like “NonIOProcess : run() begin, cnt = yyy”, where yyy = xxx + 1. This means the </w:t>
-      </w:r>
-      <w:r>
-        <w:rPr>
-          <w:rFonts w:ascii="Cambria" w:hAnsi="Cambria"/>
-        </w:rPr>
-        <w:t>suspended work before migration is resumed after migration.</w:t>
+        <w:t xml:space="preserve">In step </w:t>
+      </w:r>
+      <w:r>
+        <w:rPr>
+          <w:rFonts w:ascii="Cambria" w:eastAsia="MS Mincho" w:hAnsi="Cambria" w:hint="eastAsia"/>
+          <w:lang w:eastAsia="ja-JP"/>
+        </w:rPr>
+        <w:t>5</w:t>
+      </w:r>
+      <w:r>
+        <w:rPr>
+          <w:rFonts w:ascii="Cambria" w:hAnsi="Cambria"/>
+        </w:rPr>
+        <w:t>,</w:t>
+      </w:r>
+      <w:r>
+        <w:rPr>
+          <w:rFonts w:ascii="Cambria" w:eastAsia="MS Mincho" w:hAnsi="Cambria" w:hint="eastAsia"/>
+          <w:lang w:eastAsia="ja-JP"/>
+        </w:rPr>
+        <w:t xml:space="preserve"> Client register</w:t>
+      </w:r>
+      <w:r>
+        <w:rPr>
+          <w:rFonts w:ascii="Cambria" w:eastAsia="MS Mincho" w:hAnsi="Cambria" w:hint="eastAsia"/>
+          <w:lang w:eastAsia="ja-JP"/>
+        </w:rPr>
+        <w:t xml:space="preserve"> sevetral students</w:t>
+      </w:r>
+      <w:r>
+        <w:rPr>
+          <w:rFonts w:ascii="Cambria" w:eastAsia="MS Mincho" w:hAnsi="Cambria"/>
+          <w:lang w:eastAsia="ja-JP"/>
+        </w:rPr>
+        <w:t>’</w:t>
+      </w:r>
+      <w:r>
+        <w:rPr>
+          <w:rFonts w:ascii="Cambria" w:eastAsia="MS Mincho" w:hAnsi="Cambria" w:hint="eastAsia"/>
+          <w:lang w:eastAsia="ja-JP"/>
+        </w:rPr>
+        <w:t xml:space="preserve"> info with their name and score and then display the first student</w:t>
+      </w:r>
+      <w:r>
+        <w:rPr>
+          <w:rFonts w:ascii="Cambria" w:eastAsia="MS Mincho" w:hAnsi="Cambria"/>
+          <w:lang w:eastAsia="ja-JP"/>
+        </w:rPr>
+        <w:t>’</w:t>
+      </w:r>
+      <w:r>
+        <w:rPr>
+          <w:rFonts w:ascii="Cambria" w:eastAsia="MS Mincho" w:hAnsi="Cambria" w:hint="eastAsia"/>
+          <w:lang w:eastAsia="ja-JP"/>
+        </w:rPr>
+        <w:t>s name and score.</w:t>
       </w:r>
     </w:p>
     <w:p>
       <w:pPr>
         <w:pStyle w:val="a5"/>
-        <w:numPr>
-          <w:ilvl w:val="0"/>
-          <w:numId w:val="7"/>
-        </w:numPr>
-        <w:ind w:leftChars="0"/>
-        <w:rPr>
-          <w:rFonts w:ascii="Cambria" w:hAnsi="Cambria"/>
-        </w:rPr>
-      </w:pPr>
-      <w:r>
-        <w:rPr>
-          <w:rFonts w:ascii="Cambria" w:hAnsi="Cambria"/>
-        </w:rPr>
-        <w:t xml:space="preserve">IO status: </w:t>
-      </w:r>
-      <w:r>
-        <w:rPr>
-          <w:rFonts w:ascii="Cambria" w:hAnsi="Cambria"/>
-        </w:rPr>
-        <w:t>In IOProcess, we read</w:t>
-      </w:r>
-      <w:r>
-        <w:rPr>
-          <w:rFonts w:ascii="Cambria" w:hAnsi="Cambria"/>
-        </w:rPr>
-        <w:t xml:space="preserve"> a shuffled alphabet</w:t>
-      </w:r>
-      <w:r>
-        <w:rPr>
-          <w:rFonts w:ascii="Cambria" w:hAnsi="Cambria"/>
-        </w:rPr>
-        <w:t xml:space="preserve"> one character by one character</w:t>
-      </w:r>
-      <w:r>
-        <w:rPr>
-          <w:rFonts w:ascii="Cambria" w:hAnsi="Cambria"/>
-        </w:rPr>
-        <w:t xml:space="preserve"> from input.txt, sort them and write them to output.txt, and repeat this procedure 8 times. </w:t>
-      </w:r>
-      <w:r>
-        <w:rPr>
-          <w:rFonts w:ascii="Cambria" w:hAnsi="Cambria"/>
-        </w:rPr>
-        <w:t>So, o</w:t>
-      </w:r>
-      <w:r>
-        <w:rPr>
-          <w:rFonts w:ascii="Cambria" w:hAnsi="Cambria"/>
-        </w:rPr>
-        <w:t xml:space="preserve">pen output.txt, and you can see </w:t>
-      </w:r>
-      <w:r>
-        <w:rPr>
-          <w:rFonts w:ascii="Cambria" w:hAnsi="Cambria"/>
-        </w:rPr>
-        <w:t xml:space="preserve">8 set of ordered alphabets in it. This means the IO operations </w:t>
-      </w:r>
-      <w:r>
-        <w:rPr>
-          <w:rFonts w:ascii="Cambria" w:hAnsi="Cambria"/>
-        </w:rPr>
-        <w:t>works fine during migration.</w:t>
-      </w:r>
+        <w:ind w:leftChars="0" w:left="360"/>
+        <w:rPr>
+          <w:rFonts w:ascii="Cambria" w:hAnsi="Cambria"/>
+        </w:rPr>
+      </w:pPr>
     </w:p>
     <w:p>
       <w:pPr>
@@ -3707,14 +3884,158 @@
     <w:p>
       <w:pPr>
         <w:rPr>
-          <w:rFonts w:ascii="Cambria" w:hAnsi="Cambria"/>
-        </w:rPr>
-      </w:pPr>
-      <w:r>
-        <w:rPr>
-          <w:rFonts w:ascii="Cambria" w:hAnsi="Cambria"/>
-        </w:rPr>
-        <w:t>By implementing the MigratableProcess class, you can write your own process class to test TransactionInputFileStream, TransactionOutputFileStream and other migration features.</w:t>
+          <w:rFonts w:ascii="Cambria" w:eastAsia="MS Mincho" w:hAnsi="Cambria" w:hint="eastAsia"/>
+          <w:lang w:eastAsia="ja-JP"/>
+        </w:rPr>
+      </w:pPr>
+      <w:r>
+        <w:rPr>
+          <w:rFonts w:ascii="Cambria" w:hAnsi="Cambria"/>
+        </w:rPr>
+        <w:t xml:space="preserve">By </w:t>
+      </w:r>
+      <w:r>
+        <w:rPr>
+          <w:rFonts w:ascii="Cambria" w:eastAsia="MS Mincho" w:hAnsi="Cambria" w:hint="eastAsia"/>
+          <w:lang w:eastAsia="ja-JP"/>
+        </w:rPr>
+        <w:t>using</w:t>
+      </w:r>
+      <w:r>
+        <w:rPr>
+          <w:rFonts w:ascii="Cambria" w:hAnsi="Cambria"/>
+        </w:rPr>
+        <w:t xml:space="preserve"> the </w:t>
+      </w:r>
+      <w:r>
+        <w:rPr>
+          <w:rFonts w:ascii="Cambria" w:eastAsia="MS Mincho" w:hAnsi="Cambria" w:hint="eastAsia"/>
+          <w:lang w:eastAsia="ja-JP"/>
+        </w:rPr>
+        <w:t>RMIService</w:t>
+      </w:r>
+      <w:r>
+        <w:rPr>
+          <w:rFonts w:ascii="Cambria" w:hAnsi="Cambria"/>
+        </w:rPr>
+        <w:t xml:space="preserve"> class</w:t>
+      </w:r>
+      <w:r>
+        <w:rPr>
+          <w:rFonts w:ascii="Cambria" w:eastAsia="MS Mincho" w:hAnsi="Cambria" w:hint="eastAsia"/>
+          <w:lang w:eastAsia="ja-JP"/>
+        </w:rPr>
+        <w:t xml:space="preserve"> on Server </w:t>
+      </w:r>
+      <w:r>
+        <w:rPr>
+          <w:rFonts w:ascii="Cambria" w:eastAsia="MS Mincho" w:hAnsi="Cambria" w:hint="eastAsia"/>
+          <w:lang w:eastAsia="ja-JP"/>
+        </w:rPr>
+        <w:t>side</w:t>
+      </w:r>
+      <w:r>
+        <w:rPr>
+          <w:rFonts w:ascii="Cambria" w:hAnsi="Cambria"/>
+        </w:rPr>
+        <w:t xml:space="preserve">, you can write your own </w:t>
+      </w:r>
+      <w:r>
+        <w:rPr>
+          <w:rFonts w:ascii="Cambria" w:eastAsia="MS Mincho" w:hAnsi="Cambria" w:hint="eastAsia"/>
+          <w:lang w:eastAsia="ja-JP"/>
+        </w:rPr>
+        <w:t>service</w:t>
+      </w:r>
+      <w:r>
+        <w:rPr>
+          <w:rFonts w:ascii="Cambria" w:hAnsi="Cambria"/>
+        </w:rPr>
+        <w:t xml:space="preserve"> class to </w:t>
+      </w:r>
+      <w:r>
+        <w:rPr>
+          <w:rFonts w:ascii="Cambria" w:eastAsia="MS Mincho" w:hAnsi="Cambria" w:hint="eastAsia"/>
+          <w:lang w:eastAsia="ja-JP"/>
+        </w:rPr>
+        <w:t xml:space="preserve">provide functions, and then </w:t>
+      </w:r>
+      <w:r>
+        <w:rPr>
+          <w:rFonts w:ascii="Cambria" w:eastAsia="MS Mincho" w:hAnsi="Cambria" w:hint="eastAsia"/>
+          <w:lang w:eastAsia="ja-JP"/>
+        </w:rPr>
+        <w:t xml:space="preserve">by using StubBase class, </w:t>
+      </w:r>
+      <w:r>
+        <w:rPr>
+          <w:rFonts w:ascii="Cambria" w:eastAsia="MS Mincho" w:hAnsi="Cambria" w:hint="eastAsia"/>
+          <w:lang w:eastAsia="ja-JP"/>
+        </w:rPr>
+        <w:t xml:space="preserve">you can create a service stub class on Client side(In real scenario, it should be created on Server side </w:t>
+      </w:r>
+      <w:r>
+        <w:rPr>
+          <w:rFonts w:ascii="Cambria" w:eastAsia="MS Mincho" w:hAnsi="Cambria" w:hint="eastAsia"/>
+          <w:lang w:eastAsia="ja-JP"/>
+        </w:rPr>
+        <w:t xml:space="preserve">automatically </w:t>
+      </w:r>
+      <w:r>
+        <w:rPr>
+          <w:rFonts w:ascii="Cambria" w:eastAsia="MS Mincho" w:hAnsi="Cambria" w:hint="eastAsia"/>
+          <w:lang w:eastAsia="ja-JP"/>
+        </w:rPr>
+        <w:t>and transmitted to Client</w:t>
+      </w:r>
+      <w:r>
+        <w:rPr>
+          <w:rFonts w:ascii="Cambria" w:eastAsia="MS Mincho" w:hAnsi="Cambria" w:hint="eastAsia"/>
+          <w:lang w:eastAsia="ja-JP"/>
+        </w:rPr>
+        <w:t xml:space="preserve"> to use</w:t>
+      </w:r>
+      <w:r>
+        <w:rPr>
+          <w:rFonts w:ascii="Cambria" w:eastAsia="MS Mincho" w:hAnsi="Cambria" w:hint="eastAsia"/>
+          <w:lang w:eastAsia="ja-JP"/>
+        </w:rPr>
+        <w:t>)</w:t>
+      </w:r>
+      <w:r>
+        <w:rPr>
+          <w:rFonts w:ascii="Cambria" w:eastAsia="MS Mincho" w:hAnsi="Cambria" w:hint="eastAsia"/>
+          <w:lang w:eastAsia="ja-JP"/>
+        </w:rPr>
+        <w:t xml:space="preserve">. </w:t>
+      </w:r>
+      <w:r>
+        <w:rPr>
+          <w:rFonts w:ascii="Cambria" w:eastAsia="MS Mincho" w:hAnsi="Cambria" w:hint="eastAsia"/>
+          <w:lang w:eastAsia="ja-JP"/>
+        </w:rPr>
+        <w:t xml:space="preserve">Then, you can use service functions on Server side by adding </w:t>
+      </w:r>
+      <w:r>
+        <w:rPr>
+          <w:rFonts w:ascii="Cambria" w:eastAsia="MS Mincho" w:hAnsi="Cambria" w:hint="eastAsia"/>
+          <w:lang w:eastAsia="ja-JP"/>
+        </w:rPr>
+        <w:t xml:space="preserve">service </w:t>
+      </w:r>
+      <w:r>
+        <w:rPr>
+          <w:rFonts w:ascii="Cambria" w:eastAsia="MS Mincho" w:hAnsi="Cambria" w:hint="eastAsia"/>
+          <w:lang w:eastAsia="ja-JP"/>
+        </w:rPr>
+        <w:t xml:space="preserve">lookup and </w:t>
+      </w:r>
+      <w:r>
+        <w:rPr>
+          <w:rFonts w:ascii="Cambria" w:eastAsia="MS Mincho" w:hAnsi="Cambria" w:hint="eastAsia"/>
+          <w:lang w:eastAsia="ja-JP"/>
+        </w:rPr>
+        <w:t>method invocation code in Client main function.</w:t>
       </w:r>
     </w:p>
     <w:p>
@@ -3728,369 +4049,342 @@
         <w:rPr>
           <w:rFonts w:ascii="Cambria" w:hAnsi="Cambria"/>
         </w:rPr>
+        <w:t>Developer environment</w:t>
+      </w:r>
+    </w:p>
+    <w:p>
+      <w:pPr>
+        <w:rPr>
+          <w:rFonts w:ascii="Cambria" w:hAnsi="Cambria"/>
+        </w:rPr>
+      </w:pPr>
+      <w:r>
+        <w:rPr>
+          <w:rFonts w:ascii="Cambria" w:hAnsi="Cambria"/>
+        </w:rPr>
+        <w:t xml:space="preserve">You can write the class anywhere you want, as long as you inherit from </w:t>
+      </w:r>
+      <w:r>
+        <w:rPr>
+          <w:rFonts w:ascii="Cambria" w:eastAsia="MS Mincho" w:hAnsi="Cambria" w:hint="eastAsia"/>
+          <w:lang w:eastAsia="ja-JP"/>
+        </w:rPr>
+        <w:t>RMIService if you want to use Server</w:t>
+      </w:r>
+      <w:r>
+        <w:rPr>
+          <w:rFonts w:ascii="Cambria" w:eastAsia="MS Mincho" w:hAnsi="Cambria"/>
+          <w:lang w:eastAsia="ja-JP"/>
+        </w:rPr>
+        <w:t>’</w:t>
+      </w:r>
+      <w:r>
+        <w:rPr>
+          <w:rFonts w:ascii="Cambria" w:eastAsia="MS Mincho" w:hAnsi="Cambria" w:hint="eastAsia"/>
+          <w:lang w:eastAsia="ja-JP"/>
+        </w:rPr>
+        <w:t>s service</w:t>
+      </w:r>
+      <w:r>
+        <w:rPr>
+          <w:rFonts w:ascii="Cambria" w:hAnsi="Cambria"/>
+        </w:rPr>
+        <w:t xml:space="preserve"> and </w:t>
+      </w:r>
+      <w:r>
+        <w:rPr>
+          <w:rFonts w:ascii="Cambria" w:eastAsia="MS Mincho" w:hAnsi="Cambria" w:hint="eastAsia"/>
+          <w:lang w:eastAsia="ja-JP"/>
+        </w:rPr>
+        <w:t>implement stub class on Client side</w:t>
+      </w:r>
+      <w:r>
+        <w:rPr>
+          <w:rFonts w:ascii="Cambria" w:hAnsi="Cambria"/>
+        </w:rPr>
+        <w:t>.</w:t>
+      </w:r>
+      <w:r>
+        <w:rPr>
+          <w:rFonts w:ascii="Cambria" w:hAnsi="Cambria"/>
+        </w:rPr>
+        <w:t xml:space="preserve"> However, it’s strongly recommended to develop in the same environment as ours.</w:t>
+      </w:r>
+    </w:p>
+    <w:p>
+      <w:pPr>
+        <w:pStyle w:val="2"/>
+        <w:rPr>
+          <w:rFonts w:ascii="Cambria" w:hAnsi="Cambria"/>
+        </w:rPr>
+      </w:pPr>
+      <w:r>
+        <w:rPr>
+          <w:rFonts w:ascii="Cambria" w:hAnsi="Cambria"/>
+        </w:rPr>
+        <w:t>Understand our interfaces and framework</w:t>
+      </w:r>
+    </w:p>
+    <w:p>
+      <w:pPr>
+        <w:rPr>
+          <w:rFonts w:ascii="Cambria" w:hAnsi="Cambria"/>
+        </w:rPr>
+      </w:pPr>
+      <w:r>
+        <w:rPr>
+          <w:rFonts w:ascii="Cambria" w:hAnsi="Cambria"/>
+        </w:rPr>
+        <w:t xml:space="preserve">To run your test class under our framework, you must inherit your </w:t>
+      </w:r>
+      <w:r>
+        <w:rPr>
+          <w:rFonts w:ascii="Cambria" w:eastAsia="MS Mincho" w:hAnsi="Cambria" w:hint="eastAsia"/>
+          <w:lang w:eastAsia="ja-JP"/>
+        </w:rPr>
+        <w:t>service</w:t>
+      </w:r>
+      <w:r>
+        <w:rPr>
+          <w:rFonts w:ascii="Cambria" w:hAnsi="Cambria"/>
+        </w:rPr>
+        <w:t xml:space="preserve"> class from </w:t>
+      </w:r>
+      <w:r>
+        <w:rPr>
+          <w:rFonts w:ascii="Cambria" w:eastAsia="MS Mincho" w:hAnsi="Cambria" w:hint="eastAsia"/>
+          <w:lang w:eastAsia="ja-JP"/>
+        </w:rPr>
+        <w:t xml:space="preserve">RMIService on Server side and </w:t>
+      </w:r>
+      <w:r>
+        <w:rPr>
+          <w:rFonts w:ascii="Cambria" w:eastAsia="MS Mincho" w:hAnsi="Cambria" w:hint="eastAsia"/>
+          <w:lang w:eastAsia="ja-JP"/>
+        </w:rPr>
+        <w:t xml:space="preserve">stub class from </w:t>
+      </w:r>
+      <w:r>
+        <w:rPr>
+          <w:rFonts w:ascii="Cambria" w:eastAsia="MS Mincho" w:hAnsi="Cambria" w:hint="eastAsia"/>
+          <w:lang w:eastAsia="ja-JP"/>
+        </w:rPr>
+        <w:t>StubBase on Client side</w:t>
+      </w:r>
+      <w:r>
+        <w:rPr>
+          <w:rFonts w:ascii="Cambria" w:hAnsi="Cambria"/>
+        </w:rPr>
+        <w:t xml:space="preserve">. </w:t>
+      </w:r>
+    </w:p>
+    <w:p>
+      <w:pPr>
+        <w:rPr>
+          <w:rFonts w:ascii="Cambria" w:hAnsi="Cambria"/>
+        </w:rPr>
+      </w:pPr>
+    </w:p>
+    <w:p>
+      <w:pPr>
+        <w:pStyle w:val="2"/>
+        <w:rPr>
+          <w:rFonts w:ascii="Cambria" w:hAnsi="Cambria"/>
+        </w:rPr>
+      </w:pPr>
+      <w:r>
+        <w:rPr>
+          <w:rFonts w:ascii="Cambria" w:hAnsi="Cambria"/>
+        </w:rPr>
+        <w:t>Deploy and run</w:t>
+      </w:r>
+    </w:p>
+    <w:p>
+      <w:pPr>
+        <w:rPr>
+          <w:rFonts w:ascii="Cambria" w:hAnsi="Cambria"/>
+        </w:rPr>
+      </w:pPr>
+      <w:r>
+        <w:rPr>
+          <w:rFonts w:ascii="Cambria" w:hAnsi="Cambria"/>
+        </w:rPr>
+        <w:t xml:space="preserve">Once you finish your work, copy your </w:t>
+      </w:r>
+      <w:r>
+        <w:rPr>
+          <w:rFonts w:ascii="Cambria" w:eastAsia="MS Mincho" w:hAnsi="Cambria" w:hint="eastAsia"/>
+          <w:lang w:eastAsia="ja-JP"/>
+        </w:rPr>
+        <w:t>service</w:t>
+      </w:r>
+      <w:r>
+        <w:rPr>
+          <w:rFonts w:ascii="Cambria" w:hAnsi="Cambria"/>
+        </w:rPr>
+        <w:t xml:space="preserve"> class file (</w:t>
+      </w:r>
+      <w:r>
+        <w:rPr>
+          <w:rFonts w:ascii="Cambria" w:eastAsia="MS Mincho" w:hAnsi="Cambria" w:hint="eastAsia"/>
+          <w:lang w:eastAsia="ja-JP"/>
+        </w:rPr>
+        <w:t>ZipCode</w:t>
+      </w:r>
+      <w:r>
+        <w:rPr>
+          <w:rFonts w:ascii="Cambria" w:hAnsi="Cambria"/>
+        </w:rPr>
+        <w:t>.java) to the directory “./src/</w:t>
+      </w:r>
+      <w:r>
+        <w:rPr>
+          <w:rFonts w:ascii="Cambria" w:eastAsia="MS Mincho" w:hAnsi="Cambria" w:hint="eastAsia"/>
+          <w:lang w:eastAsia="ja-JP"/>
+        </w:rPr>
+        <w:t>server</w:t>
+      </w:r>
+      <w:r>
+        <w:rPr>
+          <w:rFonts w:ascii="Cambria" w:hAnsi="Cambria"/>
+        </w:rPr>
+        <w:t>/</w:t>
+      </w:r>
+      <w:r>
+        <w:rPr>
+          <w:rFonts w:ascii="Cambria" w:eastAsia="MS Mincho" w:hAnsi="Cambria" w:hint="eastAsia"/>
+          <w:lang w:eastAsia="ja-JP"/>
+        </w:rPr>
+        <w:t>services</w:t>
+      </w:r>
+      <w:r>
+        <w:rPr>
+          <w:rFonts w:ascii="Cambria" w:hAnsi="Cambria"/>
+        </w:rPr>
+        <w:t>/”. And then, edit ./src/Makefile by adding “./</w:t>
+      </w:r>
+      <w:r>
+        <w:rPr>
+          <w:rFonts w:ascii="Cambria" w:hAnsi="Cambria"/>
+        </w:rPr>
+        <w:t xml:space="preserve"> </w:t>
+      </w:r>
+      <w:r>
+        <w:rPr>
+          <w:rFonts w:ascii="Cambria" w:hAnsi="Cambria"/>
+        </w:rPr>
+        <w:t>src/</w:t>
+      </w:r>
+      <w:r>
+        <w:rPr>
+          <w:rFonts w:ascii="Cambria" w:eastAsia="MS Mincho" w:hAnsi="Cambria" w:hint="eastAsia"/>
+          <w:lang w:eastAsia="ja-JP"/>
+        </w:rPr>
+        <w:t>server</w:t>
+      </w:r>
+      <w:r>
+        <w:rPr>
+          <w:rFonts w:ascii="Cambria" w:hAnsi="Cambria"/>
+        </w:rPr>
+        <w:t>/</w:t>
+      </w:r>
+      <w:r>
+        <w:rPr>
+          <w:rFonts w:ascii="Cambria" w:eastAsia="MS Mincho" w:hAnsi="Cambria" w:hint="eastAsia"/>
+          <w:lang w:eastAsia="ja-JP"/>
+        </w:rPr>
+        <w:t>services</w:t>
+      </w:r>
+      <w:r>
+        <w:rPr>
+          <w:rFonts w:ascii="Cambria" w:hAnsi="Cambria"/>
+        </w:rPr>
+        <w:t>/</w:t>
+      </w:r>
+      <w:r>
+        <w:rPr>
+          <w:rFonts w:ascii="Cambria" w:eastAsia="MS Mincho" w:hAnsi="Cambria" w:hint="eastAsia"/>
+          <w:lang w:eastAsia="ja-JP"/>
+        </w:rPr>
+        <w:t xml:space="preserve"> </w:t>
+      </w:r>
+      <w:r>
+        <w:rPr>
+          <w:rFonts w:ascii="Cambria" w:eastAsia="MS Mincho" w:hAnsi="Cambria" w:hint="eastAsia"/>
+          <w:lang w:eastAsia="ja-JP"/>
+        </w:rPr>
+        <w:t>ZipCode</w:t>
+      </w:r>
+      <w:r>
+        <w:rPr>
+          <w:rFonts w:ascii="Cambria" w:hAnsi="Cambria"/>
+        </w:rPr>
+        <w:t xml:space="preserve">.java” to “CLASSES”. </w:t>
+      </w:r>
+    </w:p>
+    <w:p>
+      <w:pPr>
+        <w:rPr>
+          <w:rFonts w:ascii="Cambria" w:hAnsi="Cambria"/>
+        </w:rPr>
+      </w:pPr>
+    </w:p>
+    <w:p>
+      <w:pPr>
+        <w:rPr>
+          <w:rFonts w:ascii="Cambria" w:hAnsi="Cambria"/>
+        </w:rPr>
+      </w:pPr>
+      <w:r>
+        <w:rPr>
+          <w:rFonts w:ascii="Cambria" w:hAnsi="Cambria"/>
+        </w:rPr>
+        <w:t>Now, change directory to ./src/</w:t>
+      </w:r>
+      <w:r>
+        <w:rPr>
+          <w:rFonts w:ascii="Cambria" w:eastAsia="MS Mincho" w:hAnsi="Cambria" w:hint="eastAsia"/>
+          <w:lang w:eastAsia="ja-JP"/>
+        </w:rPr>
+        <w:t>server</w:t>
+      </w:r>
+      <w:r>
+        <w:rPr>
+          <w:rFonts w:ascii="Cambria" w:eastAsia="MS Mincho" w:hAnsi="Cambria" w:hint="eastAsia"/>
+          <w:lang w:eastAsia="ja-JP"/>
+        </w:rPr>
+        <w:t>/</w:t>
+      </w:r>
+      <w:r>
+        <w:rPr>
+          <w:rFonts w:ascii="Cambria" w:hAnsi="Cambria"/>
+        </w:rPr>
+        <w:t xml:space="preserve"> and type </w:t>
+      </w:r>
+      <w:r>
+        <w:rPr>
+          <w:rFonts w:ascii="Cambria" w:hAnsi="Cambria"/>
+        </w:rPr>
+        <w:t>the following command</w:t>
+      </w:r>
+      <w:r>
+        <w:rPr>
+          <w:rFonts w:ascii="Cambria" w:hAnsi="Cambria"/>
+        </w:rPr>
+        <w:t>s</w:t>
+      </w:r>
+      <w:r>
+        <w:rPr>
+          <w:rFonts w:ascii="Cambria" w:hAnsi="Cambria"/>
+        </w:rPr>
+        <w:t xml:space="preserve"> to run the </w:t>
+      </w:r>
+      <w:r>
+        <w:rPr>
+          <w:rFonts w:ascii="Cambria" w:hAnsi="Cambria"/>
+        </w:rPr>
         <w:lastRenderedPageBreak/>
-        <w:t>Developer environment</w:t>
-      </w:r>
-    </w:p>
-    <w:p>
-      <w:pPr>
-        <w:rPr>
-          <w:rFonts w:ascii="Cambria" w:hAnsi="Cambria"/>
-        </w:rPr>
-      </w:pPr>
-      <w:r>
-        <w:rPr>
-          <w:rFonts w:ascii="Cambria" w:hAnsi="Cambria"/>
-        </w:rPr>
-        <w:t>You can write the class anywhere you want, as long as you inherit from MigratableProcess and implement the three abstract methods.</w:t>
-      </w:r>
-      <w:r>
-        <w:rPr>
-          <w:rFonts w:ascii="Cambria" w:hAnsi="Cambria"/>
-        </w:rPr>
-        <w:t xml:space="preserve"> However, it’s strongly recommended to develop in the same environment as ours.</w:t>
-      </w:r>
-    </w:p>
-    <w:p>
-      <w:pPr>
-        <w:pStyle w:val="2"/>
-        <w:rPr>
-          <w:rFonts w:ascii="Cambria" w:hAnsi="Cambria"/>
-        </w:rPr>
-      </w:pPr>
-      <w:r>
-        <w:rPr>
-          <w:rFonts w:ascii="Cambria" w:hAnsi="Cambria"/>
-        </w:rPr>
-        <w:t>Understand our interfaces and framework</w:t>
-      </w:r>
-    </w:p>
-    <w:p>
-      <w:pPr>
-        <w:rPr>
-          <w:rFonts w:ascii="Cambria" w:hAnsi="Cambria"/>
-        </w:rPr>
-      </w:pPr>
-      <w:r>
-        <w:rPr>
-          <w:rFonts w:ascii="Cambria" w:hAnsi="Cambria"/>
-        </w:rPr>
-        <w:t xml:space="preserve">To run your test class under our framework, you must inherit your test class from MigratableProcess. </w:t>
-      </w:r>
-      <w:r>
-        <w:rPr>
-          <w:rFonts w:ascii="Cambria" w:hAnsi="Cambria"/>
-        </w:rPr>
-        <w:t>In MigratableProcess, there are three abstract classes</w:t>
-      </w:r>
-      <w:r>
-        <w:rPr>
-          <w:rFonts w:ascii="Cambria" w:hAnsi="Cambria"/>
-        </w:rPr>
-        <w:t xml:space="preserve"> that you have to override in your own class</w:t>
-      </w:r>
-      <w:r>
-        <w:rPr>
-          <w:rFonts w:ascii="Cambria" w:hAnsi="Cambria"/>
-        </w:rPr>
-        <w:t>:</w:t>
-      </w:r>
-    </w:p>
-    <w:p>
-      <w:pPr>
-        <w:pStyle w:val="a5"/>
-        <w:numPr>
-          <w:ilvl w:val="0"/>
-          <w:numId w:val="5"/>
-        </w:numPr>
-        <w:ind w:leftChars="0"/>
-        <w:rPr>
-          <w:rFonts w:ascii="Cambria" w:hAnsi="Cambria"/>
-        </w:rPr>
-      </w:pPr>
-      <w:r>
-        <w:rPr>
-          <w:rFonts w:ascii="Cambria" w:hAnsi="Cambria"/>
-        </w:rPr>
-        <w:t>suspend():</w:t>
-      </w:r>
-      <w:r>
-        <w:rPr>
-          <w:rFonts w:ascii="Cambria" w:hAnsi="Cambria"/>
-        </w:rPr>
-        <w:t xml:space="preserve"> This method will be called before the object is serialized. It affords an opportunity for the process to enter a known safe state. </w:t>
-      </w:r>
-    </w:p>
-    <w:p>
-      <w:pPr>
-        <w:pStyle w:val="a5"/>
-        <w:numPr>
-          <w:ilvl w:val="0"/>
-          <w:numId w:val="5"/>
-        </w:numPr>
-        <w:ind w:leftChars="0"/>
-        <w:rPr>
-          <w:rFonts w:ascii="Cambria" w:hAnsi="Cambria"/>
-        </w:rPr>
-      </w:pPr>
-      <w:r>
-        <w:rPr>
-          <w:rFonts w:ascii="Cambria" w:hAnsi="Cambria"/>
-        </w:rPr>
-        <w:t>resume()</w:t>
-      </w:r>
-      <w:r>
-        <w:rPr>
-          <w:rFonts w:ascii="Cambria" w:hAnsi="Cambria"/>
-        </w:rPr>
-        <w:t>:This method will be called after migration. Resume all the work that was suspended.</w:t>
-      </w:r>
-    </w:p>
-    <w:p>
-      <w:pPr>
-        <w:pStyle w:val="a5"/>
-        <w:numPr>
-          <w:ilvl w:val="0"/>
-          <w:numId w:val="5"/>
-        </w:numPr>
-        <w:ind w:leftChars="0"/>
-        <w:rPr>
-          <w:rFonts w:ascii="Cambria" w:hAnsi="Cambria"/>
-        </w:rPr>
-      </w:pPr>
-      <w:r>
-        <w:rPr>
-          <w:rFonts w:ascii="Cambria" w:hAnsi="Cambria"/>
-        </w:rPr>
-        <w:t>toString()</w:t>
-      </w:r>
-      <w:r>
-        <w:rPr>
-          <w:rFonts w:ascii="Cambria" w:hAnsi="Cambria"/>
-        </w:rPr>
-        <w:t>:This method is used for debugging. It can print the class name of the process as well as the original set of arguments with which it was called.</w:t>
-      </w:r>
-    </w:p>
-    <w:p>
-      <w:pPr>
-        <w:rPr>
-          <w:rFonts w:ascii="Cambria" w:hAnsi="Cambria"/>
-        </w:rPr>
-      </w:pPr>
-    </w:p>
-    <w:p>
-      <w:pPr>
-        <w:rPr>
-          <w:rFonts w:ascii="Cambria" w:hAnsi="Cambria"/>
-        </w:rPr>
-      </w:pPr>
-      <w:r>
-        <w:rPr>
-          <w:rFonts w:ascii="Cambria" w:hAnsi="Cambria"/>
-        </w:rPr>
-        <w:t xml:space="preserve">Besides, here </w:t>
-      </w:r>
-      <w:r>
-        <w:rPr>
-          <w:rFonts w:ascii="Cambria" w:hAnsi="Cambria"/>
-        </w:rPr>
-        <w:t>is</w:t>
-      </w:r>
-      <w:r>
-        <w:rPr>
-          <w:rFonts w:ascii="Cambria" w:hAnsi="Cambria"/>
-        </w:rPr>
-        <w:t xml:space="preserve"> some other things should be noted: </w:t>
-      </w:r>
-      <w:r>
-        <w:rPr>
-          <w:rFonts w:ascii="Cambria" w:hAnsi="Cambria"/>
-        </w:rPr>
-        <w:t>(assume your class file is GregProcess.java)</w:t>
-      </w:r>
-    </w:p>
-    <w:p>
-      <w:pPr>
-        <w:pStyle w:val="a5"/>
-        <w:numPr>
-          <w:ilvl w:val="0"/>
-          <w:numId w:val="6"/>
-        </w:numPr>
-        <w:ind w:leftChars="0"/>
-        <w:rPr>
-          <w:rFonts w:ascii="Cambria" w:hAnsi="Cambria"/>
-        </w:rPr>
-      </w:pPr>
-      <w:r>
-        <w:rPr>
-          <w:rFonts w:ascii="Cambria" w:hAnsi="Cambria"/>
-        </w:rPr>
-        <w:t>T</w:t>
-      </w:r>
-      <w:r>
-        <w:rPr>
-          <w:rFonts w:ascii="Cambria" w:hAnsi="Cambria"/>
-        </w:rPr>
-        <w:t>he constructor of your test class should have</w:t>
-      </w:r>
-      <w:r>
-        <w:rPr>
-          <w:rFonts w:ascii="Cambria" w:hAnsi="Cambria"/>
-        </w:rPr>
-        <w:t xml:space="preserve"> exactly</w:t>
-      </w:r>
-      <w:r>
-        <w:rPr>
-          <w:rFonts w:ascii="Cambria" w:hAnsi="Cambria"/>
-        </w:rPr>
-        <w:t xml:space="preserve"> one argument with type String[], no matter you need it or not. </w:t>
-      </w:r>
-    </w:p>
-    <w:p>
-      <w:pPr>
-        <w:pStyle w:val="a5"/>
-        <w:numPr>
-          <w:ilvl w:val="0"/>
-          <w:numId w:val="6"/>
-        </w:numPr>
-        <w:ind w:leftChars="0"/>
-        <w:rPr>
-          <w:rFonts w:ascii="Cambria" w:hAnsi="Cambria"/>
-        </w:rPr>
-      </w:pPr>
-      <w:r>
-        <w:rPr>
-          <w:rFonts w:ascii="Cambria" w:hAnsi="Cambria"/>
-        </w:rPr>
-        <w:t>You can design some test methods to be called after GregProcess has been instantiated</w:t>
-      </w:r>
-      <w:r>
-        <w:rPr>
-          <w:rFonts w:ascii="Cambria" w:hAnsi="Cambria"/>
-        </w:rPr>
-        <w:t>.</w:t>
-      </w:r>
-      <w:r>
-        <w:rPr>
-          <w:rFonts w:ascii="Cambria" w:hAnsi="Cambria"/>
-        </w:rPr>
-        <w:t xml:space="preserve"> This method should have exactly one argument with type String[]. </w:t>
-      </w:r>
-    </w:p>
-    <w:p>
-      <w:pPr>
-        <w:pStyle w:val="a5"/>
-        <w:numPr>
-          <w:ilvl w:val="0"/>
-          <w:numId w:val="6"/>
-        </w:numPr>
-        <w:ind w:leftChars="0"/>
-        <w:rPr>
-          <w:rFonts w:ascii="Cambria" w:hAnsi="Cambria"/>
-        </w:rPr>
-      </w:pPr>
-      <w:r>
-        <w:rPr>
-          <w:rFonts w:ascii="Cambria" w:hAnsi="Cambria"/>
-        </w:rPr>
-        <w:t xml:space="preserve">At the beginning of GregProcess.java, you should </w:t>
-      </w:r>
-      <w:r>
-        <w:rPr>
-          <w:rFonts w:ascii="Cambria" w:hAnsi="Cambria"/>
-        </w:rPr>
-        <w:t>declare the package by typing “package edu.cmu.andrew.ds.ps;”.</w:t>
-      </w:r>
-    </w:p>
-    <w:p>
-      <w:pPr>
-        <w:pStyle w:val="a5"/>
-        <w:numPr>
-          <w:ilvl w:val="0"/>
-          <w:numId w:val="6"/>
-        </w:numPr>
-        <w:ind w:leftChars="0"/>
-        <w:rPr>
-          <w:rFonts w:ascii="Cambria" w:hAnsi="Cambria"/>
-        </w:rPr>
-      </w:pPr>
-      <w:r>
-        <w:rPr>
-          <w:rFonts w:ascii="Cambria" w:hAnsi="Cambria"/>
-        </w:rPr>
-        <w:t>In the suspend() method</w:t>
-      </w:r>
-    </w:p>
-    <w:p>
-      <w:pPr>
-        <w:rPr>
-          <w:rFonts w:ascii="Cambria" w:hAnsi="Cambria"/>
-        </w:rPr>
-      </w:pPr>
-    </w:p>
-    <w:p>
-      <w:pPr>
-        <w:pStyle w:val="2"/>
-        <w:rPr>
-          <w:rFonts w:ascii="Cambria" w:hAnsi="Cambria"/>
-        </w:rPr>
-      </w:pPr>
-      <w:r>
-        <w:rPr>
-          <w:rFonts w:ascii="Cambria" w:hAnsi="Cambria"/>
-        </w:rPr>
-        <w:t>Deploy and run</w:t>
-      </w:r>
-    </w:p>
-    <w:p>
-      <w:pPr>
-        <w:rPr>
-          <w:rFonts w:ascii="Cambria" w:hAnsi="Cambria"/>
-        </w:rPr>
-      </w:pPr>
-      <w:r>
-        <w:rPr>
-          <w:rFonts w:ascii="Cambria" w:hAnsi="Cambria"/>
-        </w:rPr>
-        <w:t xml:space="preserve">Once you finish your work, copy your test class file (GregProcess.java) to the directory “./src/edu/cmu/andrew/ds/ps/”. And then, edit ./src/Makefile by adding “./edu/cmu/andrew/ds/ps/GregProcess.java” to “CLASSES”. </w:t>
-      </w:r>
-    </w:p>
-    <w:p>
-      <w:pPr>
-        <w:rPr>
-          <w:rFonts w:ascii="Cambria" w:hAnsi="Cambria"/>
-        </w:rPr>
-      </w:pPr>
-    </w:p>
-    <w:p>
-      <w:pPr>
-        <w:rPr>
-          <w:rFonts w:ascii="Cambria" w:hAnsi="Cambria"/>
-        </w:rPr>
-      </w:pPr>
-      <w:r>
-        <w:rPr>
-          <w:rFonts w:ascii="Cambria" w:hAnsi="Cambria"/>
-        </w:rPr>
-        <w:t xml:space="preserve">Now, change directory to ./src/ and type </w:t>
-      </w:r>
-      <w:r>
-        <w:rPr>
-          <w:rFonts w:ascii="Cambria" w:hAnsi="Cambria"/>
-        </w:rPr>
-        <w:t>the following command</w:t>
-      </w:r>
-      <w:r>
-        <w:rPr>
-          <w:rFonts w:ascii="Cambria" w:hAnsi="Cambria"/>
-        </w:rPr>
-        <w:t>s</w:t>
-      </w:r>
-      <w:r>
-        <w:rPr>
-          <w:rFonts w:ascii="Cambria" w:hAnsi="Cambria"/>
-        </w:rPr>
-        <w:t xml:space="preserve"> to run the whole program:</w:t>
+        <w:t>whole program:</w:t>
       </w:r>
     </w:p>
     <w:p>
@@ -4136,15 +4430,169 @@
       </w:pPr>
       <w:r>
         <w:rPr>
-          <w:rFonts w:ascii="Cambria" w:hAnsi="Cambria"/>
-        </w:rPr>
-        <w:t xml:space="preserve">In the </w:t>
-      </w:r>
-      <w:r>
-        <w:rPr>
-          <w:rFonts w:ascii="Cambria" w:hAnsi="Cambria"/>
-        </w:rPr>
-        <w:t>client, after you connect to a server, you can type the following command to create a new instance of your process:</w:t>
+          <w:rFonts w:ascii="Cambria" w:eastAsia="MS Mincho" w:hAnsi="Cambria" w:hint="eastAsia"/>
+          <w:lang w:eastAsia="ja-JP"/>
+        </w:rPr>
+        <w:t>On</w:t>
+      </w:r>
+      <w:r>
+        <w:rPr>
+          <w:rFonts w:ascii="Cambria" w:hAnsi="Cambria"/>
+        </w:rPr>
+        <w:t xml:space="preserve"> the </w:t>
+      </w:r>
+      <w:r>
+        <w:rPr>
+          <w:rFonts w:ascii="Cambria" w:hAnsi="Cambria"/>
+        </w:rPr>
+        <w:t xml:space="preserve">client, </w:t>
+      </w:r>
+      <w:r>
+        <w:rPr>
+          <w:rFonts w:ascii="Cambria" w:eastAsia="MS Mincho" w:hAnsi="Cambria" w:hint="eastAsia"/>
+          <w:lang w:eastAsia="ja-JP"/>
+        </w:rPr>
+        <w:t>you should copy</w:t>
+      </w:r>
+      <w:r>
+        <w:rPr>
+          <w:rFonts w:ascii="Cambria" w:eastAsia="MS Mincho" w:hAnsi="Cambria" w:hint="eastAsia"/>
+          <w:lang w:eastAsia="ja-JP"/>
+        </w:rPr>
+        <w:t xml:space="preserve"> stub class to </w:t>
+      </w:r>
+      <w:r>
+        <w:rPr>
+          <w:rFonts w:ascii="Cambria" w:eastAsia="MS Mincho" w:hAnsi="Cambria" w:hint="eastAsia"/>
+          <w:lang w:eastAsia="ja-JP"/>
+        </w:rPr>
+        <w:t xml:space="preserve">the </w:t>
+      </w:r>
+      <w:r>
+        <w:rPr>
+          <w:rFonts w:ascii="Cambria" w:hAnsi="Cambria"/>
+        </w:rPr>
+        <w:t>directory “./src/</w:t>
+      </w:r>
+      <w:r>
+        <w:rPr>
+          <w:rFonts w:ascii="Cambria" w:eastAsia="MS Mincho" w:hAnsi="Cambria" w:hint="eastAsia"/>
+          <w:lang w:eastAsia="ja-JP"/>
+        </w:rPr>
+        <w:t>client</w:t>
+      </w:r>
+      <w:r>
+        <w:rPr>
+          <w:rFonts w:ascii="Cambria" w:hAnsi="Cambria"/>
+        </w:rPr>
+        <w:t>/</w:t>
+      </w:r>
+      <w:r>
+        <w:rPr>
+          <w:rFonts w:ascii="Cambria" w:eastAsia="MS Mincho" w:hAnsi="Cambria" w:hint="eastAsia"/>
+          <w:lang w:eastAsia="ja-JP"/>
+        </w:rPr>
+        <w:t>stub</w:t>
+      </w:r>
+      <w:r>
+        <w:rPr>
+          <w:rFonts w:ascii="Cambria" w:hAnsi="Cambria"/>
+        </w:rPr>
+        <w:t>/”. And then, edit ./src/Makefile by adding “./src/</w:t>
+      </w:r>
+      <w:r>
+        <w:rPr>
+          <w:rFonts w:ascii="Cambria" w:eastAsia="MS Mincho" w:hAnsi="Cambria" w:hint="eastAsia"/>
+          <w:lang w:eastAsia="ja-JP"/>
+        </w:rPr>
+        <w:t>client</w:t>
+      </w:r>
+      <w:r>
+        <w:rPr>
+          <w:rFonts w:ascii="Cambria" w:hAnsi="Cambria"/>
+        </w:rPr>
+        <w:t>/</w:t>
+      </w:r>
+      <w:r>
+        <w:rPr>
+          <w:rFonts w:ascii="Cambria" w:eastAsia="MS Mincho" w:hAnsi="Cambria" w:hint="eastAsia"/>
+          <w:lang w:eastAsia="ja-JP"/>
+        </w:rPr>
+        <w:t>stub</w:t>
+      </w:r>
+      <w:r>
+        <w:rPr>
+          <w:rFonts w:ascii="Cambria" w:hAnsi="Cambria"/>
+        </w:rPr>
+        <w:t>/</w:t>
+      </w:r>
+      <w:r>
+        <w:rPr>
+          <w:rFonts w:ascii="Cambria" w:eastAsia="MS Mincho" w:hAnsi="Cambria" w:hint="eastAsia"/>
+          <w:lang w:eastAsia="ja-JP"/>
+        </w:rPr>
+        <w:t>ZipCode</w:t>
+      </w:r>
+      <w:r>
+        <w:rPr>
+          <w:rFonts w:ascii="Cambria" w:eastAsia="MS Mincho" w:hAnsi="Cambria" w:hint="eastAsia"/>
+          <w:lang w:eastAsia="ja-JP"/>
+        </w:rPr>
+        <w:t>_stub</w:t>
+      </w:r>
+      <w:r>
+        <w:rPr>
+          <w:rFonts w:ascii="Cambria" w:hAnsi="Cambria"/>
+        </w:rPr>
+        <w:t>.java” to “CLASSES”.</w:t>
+      </w:r>
+      <w:r>
+        <w:rPr>
+          <w:rFonts w:ascii="Cambria" w:eastAsia="MS Mincho" w:hAnsi="Cambria" w:hint="eastAsia"/>
+          <w:lang w:eastAsia="ja-JP"/>
+        </w:rPr>
+        <w:t xml:space="preserve"> </w:t>
+      </w:r>
+      <w:r>
+        <w:rPr>
+          <w:rFonts w:ascii="Cambria" w:hAnsi="Cambria"/>
+        </w:rPr>
+        <w:t>Now, change directory to ./src/</w:t>
+      </w:r>
+      <w:r>
+        <w:rPr>
+          <w:rFonts w:ascii="Cambria" w:eastAsia="MS Mincho" w:hAnsi="Cambria" w:hint="eastAsia"/>
+          <w:lang w:eastAsia="ja-JP"/>
+        </w:rPr>
+        <w:t>client</w:t>
+      </w:r>
+      <w:r>
+        <w:rPr>
+          <w:rFonts w:ascii="Cambria" w:eastAsia="MS Mincho" w:hAnsi="Cambria" w:hint="eastAsia"/>
+          <w:lang w:eastAsia="ja-JP"/>
+        </w:rPr>
+        <w:t>/</w:t>
+      </w:r>
+      <w:r>
+        <w:rPr>
+          <w:rFonts w:ascii="Cambria" w:hAnsi="Cambria"/>
+        </w:rPr>
+        <w:t xml:space="preserve"> and type the following commands to </w:t>
+      </w:r>
+      <w:r>
+        <w:rPr>
+          <w:rFonts w:ascii="Cambria" w:eastAsia="MS Mincho" w:hAnsi="Cambria" w:hint="eastAsia"/>
+          <w:lang w:eastAsia="ja-JP"/>
+        </w:rPr>
+        <w:t>connect to server and run the client program</w:t>
+      </w:r>
+      <w:bookmarkStart w:id="0" w:name="_GoBack"/>
+      <w:bookmarkEnd w:id="0"/>
+      <w:r>
+        <w:rPr>
+          <w:rFonts w:ascii="Cambria" w:hAnsi="Cambria"/>
+        </w:rPr>
+        <w:t>:</w:t>
       </w:r>
     </w:p>
     <w:p>
@@ -4158,33 +4606,14 @@
           <w:rFonts w:ascii="Cambria" w:hAnsi="Cambria"/>
         </w:rPr>
         <w:tab/>
-        <w:t>create GregProcess [ANY OPTIONAL ARGUMENT TO CONSTRUCTOR]</w:t>
-      </w:r>
-    </w:p>
-    <w:p>
-      <w:pPr>
-        <w:rPr>
-          <w:rFonts w:ascii="Cambria" w:hAnsi="Cambria"/>
-        </w:rPr>
-      </w:pPr>
-    </w:p>
-    <w:p>
-      <w:pPr>
-        <w:rPr>
-          <w:rFonts w:ascii="Cambria" w:hAnsi="Cambria"/>
-        </w:rPr>
-      </w:pPr>
-      <w:r>
-        <w:rPr>
-          <w:rFonts w:ascii="Cambria" w:hAnsi="Cambria"/>
-        </w:rPr>
-        <w:t>You can also call any method in GregProcess to test by typing:</w:t>
-      </w:r>
-    </w:p>
-    <w:p>
-      <w:pPr>
-        <w:rPr>
-          <w:rFonts w:ascii="Cambria" w:hAnsi="Cambria"/>
+        <w:t>&gt; make</w:t>
+      </w:r>
+    </w:p>
+    <w:p>
+      <w:pPr>
+        <w:rPr>
+          <w:rFonts w:ascii="Cambria" w:eastAsia="MS Mincho" w:hAnsi="Cambria" w:hint="eastAsia"/>
+          <w:lang w:eastAsia="ja-JP"/>
         </w:rPr>
       </w:pPr>
       <w:r>
@@ -4192,20 +4621,7 @@
           <w:rFonts w:ascii="Cambria" w:hAnsi="Cambria"/>
         </w:rPr>
         <w:tab/>
-        <w:t>call PID METHOD_NAME [ANY OPTIONAL ARGUMENT]</w:t>
-      </w:r>
-    </w:p>
-    <w:p>
-      <w:pPr>
-        <w:rPr>
-          <w:rFonts w:ascii="Cambria" w:hAnsi="Cambria"/>
-        </w:rPr>
-      </w:pPr>
-      <w:r>
-        <w:rPr>
-          <w:rFonts w:ascii="Cambria" w:hAnsi="Cambria"/>
-        </w:rPr>
-        <w:t>where PID is the pid of that instance.</w:t>
+        <w:t>&gt; make run</w:t>
       </w:r>
     </w:p>
     <w:p>

</xml_diff>